<commit_message>
Added Info how to download and compile
</commit_message>
<xml_diff>
--- a/ScannerList/documentation.docx
+++ b/ScannerList/documentation.docx
@@ -1,6 +1,6 @@
 
 <file path=word/document.xml><?xml version="1.0" encoding="utf-8"?>
-<w:document xmlns:wpc="http://schemas.microsoft.com/office/word/2010/wordprocessingCanvas" xmlns:cx="http://schemas.microsoft.com/office/drawing/2014/chartex" xmlns:cx1="http://schemas.microsoft.com/office/drawing/2015/9/8/chartex" xmlns:cx2="http://schemas.microsoft.com/office/drawing/2015/10/21/chartex" xmlns:cx3="http://schemas.microsoft.com/office/drawing/2016/5/9/chartex" xmlns:cx4="http://schemas.microsoft.com/office/drawing/2016/5/10/chartex" xmlns:cx5="http://schemas.microsoft.com/office/drawing/2016/5/11/chartex" xmlns:cx6="http://schemas.microsoft.com/office/drawing/2016/5/12/chartex" xmlns:cx7="http://schemas.microsoft.com/office/drawing/2016/5/13/chartex" xmlns:cx8="http://schemas.microsoft.com/office/drawing/2016/5/14/chartex" xmlns:mc="http://schemas.openxmlformats.org/markup-compatibility/2006" xmlns:o="urn:schemas-microsoft-com:office:office" xmlns:r="http://schemas.openxmlformats.org/officeDocument/2006/relationships" xmlns:m="http://schemas.openxmlformats.org/officeDocument/2006/math" xmlns:v="urn:schemas-microsoft-com:vml" xmlns:wp14="http://schemas.microsoft.com/office/word/2010/wordprocessingDrawing" xmlns:wp="http://schemas.openxmlformats.org/drawingml/2006/wordprocessingDrawing" xmlns:w10="urn:schemas-microsoft-com:office:word" xmlns:w="http://schemas.openxmlformats.org/wordprocessingml/2006/main" xmlns:w14="http://schemas.microsoft.com/office/word/2010/wordml" xmlns:w15="http://schemas.microsoft.com/office/word/2012/wordml" xmlns:w16se="http://schemas.microsoft.com/office/word/2015/wordml/symex" xmlns:wpg="http://schemas.microsoft.com/office/word/2010/wordprocessingGroup" xmlns:wpi="http://schemas.microsoft.com/office/word/2010/wordprocessingInk" xmlns:wne="http://schemas.microsoft.com/office/word/2006/wordml" xmlns:wps="http://schemas.microsoft.com/office/word/2010/wordprocessingShape" mc:Ignorable="w14 w15 w16se wp14">
+<w:document xmlns:wpc="http://schemas.microsoft.com/office/word/2010/wordprocessingCanvas" xmlns:cx="http://schemas.microsoft.com/office/drawing/2014/chartex" xmlns:cx1="http://schemas.microsoft.com/office/drawing/2015/9/8/chartex" xmlns:mc="http://schemas.openxmlformats.org/markup-compatibility/2006" xmlns:o="urn:schemas-microsoft-com:office:office" xmlns:r="http://schemas.openxmlformats.org/officeDocument/2006/relationships" xmlns:m="http://schemas.openxmlformats.org/officeDocument/2006/math" xmlns:v="urn:schemas-microsoft-com:vml" xmlns:wp14="http://schemas.microsoft.com/office/word/2010/wordprocessingDrawing" xmlns:wp="http://schemas.openxmlformats.org/drawingml/2006/wordprocessingDrawing" xmlns:w10="urn:schemas-microsoft-com:office:word" xmlns:w="http://schemas.openxmlformats.org/wordprocessingml/2006/main" xmlns:w14="http://schemas.microsoft.com/office/word/2010/wordml" xmlns:w15="http://schemas.microsoft.com/office/word/2012/wordml" xmlns:w16se="http://schemas.microsoft.com/office/word/2015/wordml/symex" xmlns:wpg="http://schemas.microsoft.com/office/word/2010/wordprocessingGroup" xmlns:wpi="http://schemas.microsoft.com/office/word/2010/wordprocessingInk" xmlns:wne="http://schemas.microsoft.com/office/word/2006/wordml" xmlns:wps="http://schemas.microsoft.com/office/word/2010/wordprocessingShape" mc:Ignorable="w14 w15 w16se wp14">
   <w:body>
     <w:p>
       <w:pPr>
@@ -1222,14 +1222,12 @@
                 <w:lang w:val="en-US"/>
               </w:rPr>
             </w:pPr>
-            <w:proofErr w:type="spellStart"/>
             <w:r>
               <w:rPr>
                 <w:lang w:val="en-US"/>
               </w:rPr>
               <w:t>KHz</w:t>
             </w:r>
-            <w:proofErr w:type="spellEnd"/>
           </w:p>
         </w:tc>
         <w:tc>
@@ -2549,6 +2547,173 @@
       <w:proofErr w:type="spellEnd"/>
       <w:r>
         <w:t>. Empfohlen nicht mehr als 38 zu benutzen, da bei weiterer Verstärkung kein besserer Signal/Störabstand erreicht wird. Es steigt dann nur der Rauschpegel mit an.  -p = der für jeden DVBT-Stick zu ermittelnde Frequenzkorrekturfaktor. Der ist nötig, damit eine eingestellte Frequenz wirklich auch empfangen wird. Der Wert ist Herstellungsbedingt und muss mit einem SDR-Empfänger und bekannten Signalen oder anderen Methoden ermittelt werden.</w:t>
+      </w:r>
+    </w:p>
+    <w:p>
+      <w:pPr>
+        <w:pStyle w:val="berschrift1"/>
+      </w:pPr>
+      <w:proofErr w:type="spellStart"/>
+      <w:r>
+        <w:t>GitHub</w:t>
+      </w:r>
+      <w:proofErr w:type="spellEnd"/>
+      <w:r>
+        <w:t xml:space="preserve"> und Erzeugen</w:t>
+      </w:r>
+    </w:p>
+    <w:p>
+      <w:r>
+        <w:t xml:space="preserve">Das Programm ist in Ansi-C geschrieben und kann hier geladen werden: </w:t>
+      </w:r>
+    </w:p>
+    <w:p>
+      <w:hyperlink r:id="rId7" w:history="1">
+        <w:r>
+          <w:rPr>
+            <w:rStyle w:val="Hyperlink"/>
+          </w:rPr>
+          <w:t>https://github.com/whallmann/SondenUtils</w:t>
+        </w:r>
+      </w:hyperlink>
+      <w:r>
+        <w:t xml:space="preserve"> </w:t>
+      </w:r>
+    </w:p>
+    <w:p>
+      <w:r>
+        <w:t xml:space="preserve">Hier liegen auch Beispiele von </w:t>
+      </w:r>
+      <w:proofErr w:type="spellStart"/>
+      <w:r>
+        <w:t>Scripten</w:t>
+      </w:r>
+      <w:proofErr w:type="spellEnd"/>
+      <w:r>
+        <w:t>, die bei mir im Einsatz sind.  Im Ordner „</w:t>
+      </w:r>
+      <w:proofErr w:type="spellStart"/>
+      <w:r>
+        <w:t>ScannerList</w:t>
+      </w:r>
+      <w:proofErr w:type="spellEnd"/>
+      <w:r>
+        <w:t>“ benötigt man dann die „</w:t>
+      </w:r>
+      <w:proofErr w:type="spellStart"/>
+      <w:r>
+        <w:t>main.c</w:t>
+      </w:r>
+      <w:proofErr w:type="spellEnd"/>
+      <w:r>
+        <w:t xml:space="preserve">“ Datei, die auf den Zielrechner kopiert werden muss. </w:t>
+      </w:r>
+    </w:p>
+    <w:p>
+      <w:r>
+        <w:t xml:space="preserve">Ich empfehle diese mit in das SRC Verzeichnis von </w:t>
+      </w:r>
+      <w:proofErr w:type="spellStart"/>
+      <w:r>
+        <w:t>dxlAPRS</w:t>
+      </w:r>
+      <w:proofErr w:type="spellEnd"/>
+      <w:r>
+        <w:t xml:space="preserve"> zu kopieren und mit diesem Befehl zu übersetzen:</w:t>
+      </w:r>
+    </w:p>
+    <w:p>
+      <w:pPr>
+        <w:pStyle w:val="StandardWeb"/>
+        <w:spacing w:before="0" w:beforeAutospacing="0" w:after="0" w:afterAutospacing="0"/>
+        <w:rPr>
+          <w:rFonts w:ascii="Consolas" w:hAnsi="Consolas" w:cs="Consolas"/>
+          <w:sz w:val="22"/>
+          <w:szCs w:val="22"/>
+          <w:lang w:val="en-US"/>
+        </w:rPr>
+      </w:pPr>
+      <w:proofErr w:type="spellStart"/>
+      <w:proofErr w:type="gramStart"/>
+      <w:r>
+        <w:rPr>
+          <w:rFonts w:ascii="Consolas" w:hAnsi="Consolas" w:cs="Consolas"/>
+          <w:sz w:val="22"/>
+          <w:szCs w:val="22"/>
+          <w:lang w:val="en-US"/>
+        </w:rPr>
+        <w:t>gcc</w:t>
+      </w:r>
+      <w:proofErr w:type="spellEnd"/>
+      <w:proofErr w:type="gramEnd"/>
+      <w:r>
+        <w:rPr>
+          <w:rFonts w:ascii="Consolas" w:hAnsi="Consolas" w:cs="Consolas"/>
+          <w:sz w:val="22"/>
+          <w:szCs w:val="22"/>
+          <w:lang w:val="en-US"/>
+        </w:rPr>
+        <w:t xml:space="preserve"> -o </w:t>
+      </w:r>
+      <w:proofErr w:type="spellStart"/>
+      <w:r>
+        <w:rPr>
+          <w:rFonts w:ascii="Consolas" w:hAnsi="Consolas" w:cs="Consolas"/>
+          <w:sz w:val="22"/>
+          <w:szCs w:val="22"/>
+          <w:lang w:val="en-US"/>
+        </w:rPr>
+        <w:t>scannerlist</w:t>
+      </w:r>
+      <w:proofErr w:type="spellEnd"/>
+      <w:r>
+        <w:rPr>
+          <w:rFonts w:ascii="Consolas" w:hAnsi="Consolas" w:cs="Consolas"/>
+          <w:sz w:val="22"/>
+          <w:szCs w:val="22"/>
+          <w:lang w:val="en-US"/>
+        </w:rPr>
+        <w:t xml:space="preserve"> </w:t>
+      </w:r>
+      <w:proofErr w:type="spellStart"/>
+      <w:r>
+        <w:rPr>
+          <w:rFonts w:ascii="Consolas" w:hAnsi="Consolas" w:cs="Consolas"/>
+          <w:sz w:val="22"/>
+          <w:szCs w:val="22"/>
+          <w:lang w:val="en-US"/>
+        </w:rPr>
+        <w:t>main.c</w:t>
+      </w:r>
+      <w:proofErr w:type="spellEnd"/>
+      <w:r>
+        <w:rPr>
+          <w:rFonts w:ascii="Consolas" w:hAnsi="Consolas" w:cs="Consolas"/>
+          <w:sz w:val="22"/>
+          <w:szCs w:val="22"/>
+          <w:lang w:val="en-US"/>
+        </w:rPr>
+        <w:t xml:space="preserve"> -lm</w:t>
+      </w:r>
+    </w:p>
+    <w:p>
+      <w:pPr>
+        <w:rPr>
+          <w:lang w:val="en-US"/>
+        </w:rPr>
+      </w:pPr>
+    </w:p>
+    <w:p>
+      <w:r>
+        <w:t>Die daraus resultierende “</w:t>
+      </w:r>
+      <w:proofErr w:type="spellStart"/>
+      <w:r>
+        <w:t>scannerlist</w:t>
+      </w:r>
+      <w:proofErr w:type="spellEnd"/>
+      <w:r>
+        <w:t>” nach Belieben in ein BIN Verzeichnis ihrer Wahl legen.</w:t>
       </w:r>
     </w:p>
     <w:p>
@@ -2911,7 +3076,21 @@
         <w:rPr>
           <w:lang w:val="en-US"/>
         </w:rPr>
-        <w:t xml:space="preserve">In fact, you fill in the config file </w:t>
+        <w:t xml:space="preserve">In fact, you fill in the </w:t>
+      </w:r>
+      <w:proofErr w:type="spellStart"/>
+      <w:r>
+        <w:rPr>
+          <w:lang w:val="en-US"/>
+        </w:rPr>
+        <w:t>config</w:t>
+      </w:r>
+      <w:proofErr w:type="spellEnd"/>
+      <w:r>
+        <w:rPr>
+          <w:lang w:val="en-US"/>
+        </w:rPr>
+        <w:t xml:space="preserve"> file </w:t>
       </w:r>
       <w:r>
         <w:rPr>
@@ -3622,21 +3801,7 @@
         <w:rPr>
           <w:lang w:val="en-US"/>
         </w:rPr>
-        <w:t xml:space="preserve"> for each step (1 </w:t>
-      </w:r>
-      <w:proofErr w:type="spellStart"/>
-      <w:r>
-        <w:rPr>
-          <w:lang w:val="en-US"/>
-        </w:rPr>
-        <w:t>KHz</w:t>
-      </w:r>
-      <w:proofErr w:type="spellEnd"/>
-      <w:r>
-        <w:rPr>
-          <w:lang w:val="en-US"/>
-        </w:rPr>
-        <w:t xml:space="preserve">). These are given in negative numbers. When a signal increases, the </w:t>
+        <w:t xml:space="preserve"> for each step (1 KHz). These are given in negative numbers. When a signal increases, the </w:t>
       </w:r>
       <w:r>
         <w:rPr>
@@ -3763,14 +3928,7 @@
         <w:rPr>
           <w:lang w:val="en-US"/>
         </w:rPr>
-        <w:t xml:space="preserve">to 12 </w:t>
-      </w:r>
-      <w:proofErr w:type="spellStart"/>
-      <w:r>
-        <w:rPr>
-          <w:lang w:val="en-US"/>
-        </w:rPr>
-        <w:t>K</w:t>
+        <w:t>to 12 K</w:t>
       </w:r>
       <w:r>
         <w:rPr>
@@ -3782,14 +3940,7 @@
         <w:rPr>
           <w:lang w:val="en-US"/>
         </w:rPr>
-        <w:t>z</w:t>
-      </w:r>
-      <w:proofErr w:type="spellEnd"/>
-      <w:r>
-        <w:rPr>
-          <w:lang w:val="en-US"/>
-        </w:rPr>
-        <w:t xml:space="preserve"> - depending on the probe type.</w:t>
+        <w:t>z - depending on the probe type.</w:t>
       </w:r>
     </w:p>
     <w:p>
@@ -3814,21 +3965,7 @@
         <w:rPr>
           <w:lang w:val="en-US"/>
         </w:rPr>
-        <w:t xml:space="preserve"> 1 </w:t>
-      </w:r>
-      <w:proofErr w:type="spellStart"/>
-      <w:r>
-        <w:rPr>
-          <w:lang w:val="en-US"/>
-        </w:rPr>
-        <w:t>KHz</w:t>
-      </w:r>
-      <w:proofErr w:type="spellEnd"/>
-      <w:r>
-        <w:rPr>
-          <w:lang w:val="en-US"/>
-        </w:rPr>
-        <w:t xml:space="preserve"> </w:t>
+        <w:t xml:space="preserve"> 1 KHz </w:t>
       </w:r>
       <w:r>
         <w:rPr>
@@ -4364,21 +4501,7 @@
         <w:rPr>
           <w:lang w:val="en-US"/>
         </w:rPr>
-        <w:t xml:space="preserve"> 4 </w:t>
-      </w:r>
-      <w:proofErr w:type="spellStart"/>
-      <w:r>
-        <w:rPr>
-          <w:lang w:val="en-US"/>
-        </w:rPr>
-        <w:t>KHz</w:t>
-      </w:r>
-      <w:proofErr w:type="spellEnd"/>
-      <w:r>
-        <w:rPr>
-          <w:lang w:val="en-US"/>
-        </w:rPr>
-        <w:t xml:space="preserve">, we let the </w:t>
+        <w:t xml:space="preserve"> 4 KHz, we let the </w:t>
       </w:r>
       <w:proofErr w:type="spellStart"/>
       <w:r>
@@ -4441,35 +4564,7 @@
         <w:rPr>
           <w:lang w:val="en-US"/>
         </w:rPr>
-        <w:t xml:space="preserve">A good help in getting better frequencies is the knowledge of then the following: The international plan of useable frequencies is in a raster of 10 </w:t>
-      </w:r>
-      <w:proofErr w:type="spellStart"/>
-      <w:r>
-        <w:rPr>
-          <w:lang w:val="en-US"/>
-        </w:rPr>
-        <w:t>KHz</w:t>
-      </w:r>
-      <w:proofErr w:type="spellEnd"/>
-      <w:r>
-        <w:rPr>
-          <w:lang w:val="en-US"/>
-        </w:rPr>
-        <w:t xml:space="preserve">. So a middle frequency of e.g. 402.698 should count up to the next full 10 </w:t>
-      </w:r>
-      <w:proofErr w:type="spellStart"/>
-      <w:r>
-        <w:rPr>
-          <w:lang w:val="en-US"/>
-        </w:rPr>
-        <w:t>KHz</w:t>
-      </w:r>
-      <w:proofErr w:type="spellEnd"/>
-      <w:r>
-        <w:rPr>
-          <w:lang w:val="en-US"/>
-        </w:rPr>
-        <w:t xml:space="preserve"> – this is why the program save </w:t>
+        <w:t xml:space="preserve">A good help in getting better frequencies is the knowledge of then the following: The international plan of useable frequencies is in a raster of 10 KHz. So a middle frequency of e.g. 402.698 should count up to the next full 10 KHz – this is why the program save </w:t>
       </w:r>
       <w:r>
         <w:rPr>
@@ -4507,21 +4602,7 @@
         <w:rPr>
           <w:lang w:val="en-US"/>
         </w:rPr>
-        <w:t xml:space="preserve"> automatic frequency controller we set to  +/- 5 </w:t>
-      </w:r>
-      <w:proofErr w:type="spellStart"/>
-      <w:r>
-        <w:rPr>
-          <w:lang w:val="en-US"/>
-        </w:rPr>
-        <w:t>KHz</w:t>
-      </w:r>
-      <w:proofErr w:type="spellEnd"/>
-      <w:r>
-        <w:rPr>
-          <w:lang w:val="en-US"/>
-        </w:rPr>
-        <w:t xml:space="preserve">. So this probe on 402.698 will be </w:t>
+        <w:t xml:space="preserve"> automatic frequency controller we set to  +/- 5 KHz. So this probe on 402.698 will be </w:t>
       </w:r>
       <w:proofErr w:type="spellStart"/>
       <w:r>
@@ -4804,14 +4885,14 @@
         <w:rPr>
           <w:lang w:val="en-US"/>
         </w:rPr>
-        <w:t>ssh</w:t>
-      </w:r>
-      <w:proofErr w:type="spellEnd"/>
-      <w:r>
-        <w:rPr>
-          <w:lang w:val="en-US"/>
-        </w:rPr>
-        <w:t>-keygen (no password please)</w:t>
+        <w:t>ssh-keygen</w:t>
+      </w:r>
+      <w:proofErr w:type="spellEnd"/>
+      <w:r>
+        <w:rPr>
+          <w:lang w:val="en-US"/>
+        </w:rPr>
+        <w:t xml:space="preserve"> (no password please)</w:t>
       </w:r>
     </w:p>
     <w:p>
@@ -5247,14 +5328,12 @@
                 <w:lang w:val="en-US"/>
               </w:rPr>
             </w:pPr>
-            <w:proofErr w:type="spellStart"/>
             <w:r>
               <w:rPr>
                 <w:lang w:val="en-US"/>
               </w:rPr>
               <w:t>KHz</w:t>
             </w:r>
-            <w:proofErr w:type="spellEnd"/>
           </w:p>
         </w:tc>
         <w:tc>
@@ -5266,59 +5345,21 @@
               <w:tabs>
                 <w:tab w:val="left" w:pos="426"/>
               </w:tabs>
-            </w:pPr>
-            <w:proofErr w:type="spellStart"/>
-            <w:r>
-              <w:t>Automatic</w:t>
-            </w:r>
-            <w:proofErr w:type="spellEnd"/>
-            <w:r>
-              <w:t xml:space="preserve"> </w:t>
-            </w:r>
-            <w:proofErr w:type="spellStart"/>
-            <w:r>
-              <w:t>frequency</w:t>
-            </w:r>
-            <w:proofErr w:type="spellEnd"/>
-            <w:r>
-              <w:t xml:space="preserve"> </w:t>
-            </w:r>
-            <w:proofErr w:type="spellStart"/>
-            <w:r>
-              <w:t>control</w:t>
-            </w:r>
-            <w:proofErr w:type="spellEnd"/>
-            <w:r>
-              <w:t>.</w:t>
-            </w:r>
-            <w:r>
-              <w:t xml:space="preserve"> </w:t>
-            </w:r>
-            <w:r>
-              <w:rPr>
-                <w:lang w:val="en-US"/>
-              </w:rPr>
-              <w:t xml:space="preserve">Catching probe signals below or upper </w:t>
-            </w:r>
-            <w:r>
-              <w:rPr>
-                <w:lang w:val="en-US"/>
-              </w:rPr>
-              <w:t xml:space="preserve">5 </w:t>
-            </w:r>
-            <w:proofErr w:type="spellStart"/>
-            <w:r>
-              <w:rPr>
-                <w:lang w:val="en-US"/>
-              </w:rPr>
-              <w:t>KHz</w:t>
-            </w:r>
-            <w:proofErr w:type="spellEnd"/>
-            <w:r>
-              <w:rPr>
-                <w:lang w:val="en-US"/>
-              </w:rPr>
-              <w:t xml:space="preserve">. </w:t>
+              <w:rPr>
+                <w:lang w:val="en-US"/>
+              </w:rPr>
+            </w:pPr>
+            <w:r>
+              <w:rPr>
+                <w:lang w:val="en-US"/>
+              </w:rPr>
+              <w:t xml:space="preserve">Automatic frequency control. </w:t>
+            </w:r>
+            <w:r>
+              <w:rPr>
+                <w:lang w:val="en-US"/>
+              </w:rPr>
+              <w:t xml:space="preserve">Catching probe signals below or upper 5 KHz. </w:t>
             </w:r>
           </w:p>
         </w:tc>
@@ -5404,29 +5445,23 @@
             </w:pPr>
             <w:proofErr w:type="spellStart"/>
             <w:r>
+              <w:rPr>
+                <w:lang w:val="en-US"/>
+              </w:rPr>
               <w:t>Bandwith</w:t>
             </w:r>
             <w:proofErr w:type="spellEnd"/>
             <w:r>
+              <w:rPr>
+                <w:lang w:val="en-US"/>
+              </w:rPr>
               <w:t xml:space="preserve">. </w:t>
             </w:r>
             <w:r>
               <w:rPr>
                 <w:lang w:val="en-US"/>
               </w:rPr>
-              <w:t xml:space="preserve">If -b is omitted, </w:t>
-            </w:r>
-            <w:r>
-              <w:rPr>
-                <w:lang w:val="en-US"/>
-              </w:rPr>
-              <w:t xml:space="preserve"> </w:t>
-            </w:r>
-            <w:r>
-              <w:rPr>
-                <w:lang w:val="en-US"/>
-              </w:rPr>
-              <w:t xml:space="preserve">the </w:t>
+              <w:t xml:space="preserve">If -b is omitted,  the </w:t>
             </w:r>
             <w:proofErr w:type="spellStart"/>
             <w:r>
@@ -5466,13 +5501,7 @@
             </w:r>
             <w:proofErr w:type="spellStart"/>
             <w:r>
-              <w:t>a</w:t>
-            </w:r>
-            <w:r>
-              <w:t>utomati</w:t>
-            </w:r>
-            <w:r>
-              <w:t>c</w:t>
+              <w:t>automatic</w:t>
             </w:r>
             <w:proofErr w:type="spellEnd"/>
             <w:r>
@@ -5646,111 +5675,87 @@
               </w:rPr>
               <w:t xml:space="preserve"> within this file name. </w:t>
             </w:r>
-            <w:proofErr w:type="spellStart"/>
-            <w:r>
+            <w:r>
+              <w:rPr>
+                <w:lang w:val="en-US"/>
+              </w:rPr>
               <w:t>The</w:t>
             </w:r>
             <w:r>
+              <w:rPr>
+                <w:lang w:val="en-US"/>
+              </w:rPr>
               <w:t>y</w:t>
             </w:r>
-            <w:proofErr w:type="spellEnd"/>
-            <w:r>
-              <w:t xml:space="preserve"> will </w:t>
-            </w:r>
-            <w:proofErr w:type="spellStart"/>
-            <w:r>
-              <w:t>be</w:t>
-            </w:r>
-            <w:proofErr w:type="spellEnd"/>
-            <w:r>
+            <w:r>
+              <w:rPr>
+                <w:lang w:val="en-US"/>
+              </w:rPr>
               <w:t xml:space="preserve"> </w:t>
             </w:r>
-            <w:proofErr w:type="spellStart"/>
-            <w:r>
-              <w:t>drop</w:t>
-            </w:r>
-            <w:r>
+            <w:proofErr w:type="gramStart"/>
+            <w:r>
+              <w:rPr>
+                <w:lang w:val="en-US"/>
+              </w:rPr>
+              <w:t>will be drop</w:t>
+            </w:r>
+            <w:r>
+              <w:rPr>
+                <w:lang w:val="en-US"/>
+              </w:rPr>
               <w:t>p</w:t>
             </w:r>
             <w:r>
-              <w:t>ed</w:t>
-            </w:r>
-            <w:proofErr w:type="spellEnd"/>
-            <w:r>
-              <w:t xml:space="preserve"> out in </w:t>
-            </w:r>
-            <w:proofErr w:type="spellStart"/>
-            <w:r>
-              <w:t>the</w:t>
-            </w:r>
-            <w:proofErr w:type="spellEnd"/>
-            <w:r>
+              <w:rPr>
+                <w:lang w:val="en-US"/>
+              </w:rPr>
+              <w:t>ed out</w:t>
+            </w:r>
+            <w:proofErr w:type="gramEnd"/>
+            <w:r>
+              <w:rPr>
+                <w:lang w:val="en-US"/>
+              </w:rPr>
+              <w:t xml:space="preserve"> in the destination list.</w:t>
+            </w:r>
+            <w:r>
+              <w:rPr>
+                <w:lang w:val="en-US"/>
+              </w:rPr>
               <w:t xml:space="preserve"> </w:t>
             </w:r>
-            <w:proofErr w:type="spellStart"/>
-            <w:r>
-              <w:t>destination</w:t>
-            </w:r>
-            <w:proofErr w:type="spellEnd"/>
-            <w:r>
-              <w:t xml:space="preserve"> </w:t>
-            </w:r>
-            <w:proofErr w:type="spellStart"/>
-            <w:r>
-              <w:t>list</w:t>
-            </w:r>
-            <w:proofErr w:type="spellEnd"/>
-            <w:r>
+            <w:r>
+              <w:rPr>
+                <w:lang w:val="en-US"/>
+              </w:rPr>
+              <w:t>One frequency per line. U</w:t>
+            </w:r>
+            <w:r>
+              <w:rPr>
+                <w:lang w:val="en-US"/>
+              </w:rPr>
+              <w:t>nit is</w:t>
+            </w:r>
+            <w:r>
+              <w:rPr>
+                <w:lang w:val="en-US"/>
+              </w:rPr>
+              <w:t xml:space="preserve"> KHz </w:t>
+            </w:r>
+            <w:r>
+              <w:rPr>
+                <w:lang w:val="en-US"/>
+              </w:rPr>
+              <w:t>e</w:t>
+            </w:r>
+            <w:r>
+              <w:rPr>
+                <w:lang w:val="en-US"/>
+              </w:rPr>
               <w:t>.</w:t>
             </w:r>
             <w:r>
-              <w:t xml:space="preserve"> </w:t>
-            </w:r>
-            <w:r>
-              <w:rPr>
-                <w:lang w:val="en-US"/>
-              </w:rPr>
-              <w:t>One frequency per line. U</w:t>
-            </w:r>
-            <w:r>
-              <w:rPr>
-                <w:lang w:val="en-US"/>
-              </w:rPr>
-              <w:t>nit is</w:t>
-            </w:r>
-            <w:r>
-              <w:rPr>
-                <w:lang w:val="en-US"/>
-              </w:rPr>
-              <w:t xml:space="preserve"> </w:t>
-            </w:r>
-            <w:proofErr w:type="spellStart"/>
-            <w:r>
-              <w:rPr>
-                <w:lang w:val="en-US"/>
-              </w:rPr>
-              <w:t>KHz</w:t>
-            </w:r>
-            <w:proofErr w:type="spellEnd"/>
-            <w:r>
-              <w:rPr>
-                <w:lang w:val="en-US"/>
-              </w:rPr>
-              <w:t xml:space="preserve"> </w:t>
-            </w:r>
-            <w:r>
-              <w:rPr>
-                <w:lang w:val="en-US"/>
-              </w:rPr>
-              <w:t>e</w:t>
-            </w:r>
-            <w:r>
-              <w:rPr>
-                <w:lang w:val="en-US"/>
-              </w:rPr>
-              <w:t>.</w:t>
-            </w:r>
-            <w:r>
               <w:rPr>
                 <w:lang w:val="en-US"/>
               </w:rPr>
@@ -5772,21 +5777,7 @@
               <w:rPr>
                 <w:lang w:val="en-US"/>
               </w:rPr>
-              <w:t xml:space="preserve">10 </w:t>
-            </w:r>
-            <w:proofErr w:type="spellStart"/>
-            <w:r>
-              <w:rPr>
-                <w:lang w:val="en-US"/>
-              </w:rPr>
-              <w:t>KHz</w:t>
-            </w:r>
-            <w:proofErr w:type="spellEnd"/>
-            <w:r>
-              <w:rPr>
-                <w:lang w:val="en-US"/>
-              </w:rPr>
-              <w:t xml:space="preserve"> </w:t>
+              <w:t xml:space="preserve">10 KHz </w:t>
             </w:r>
           </w:p>
         </w:tc>
@@ -6485,6 +6476,9 @@
               <w:tabs>
                 <w:tab w:val="left" w:pos="426"/>
               </w:tabs>
+              <w:rPr>
+                <w:lang w:val="en-US"/>
+              </w:rPr>
             </w:pPr>
             <w:r>
               <w:rPr>
@@ -6539,44 +6533,24 @@
               </w:rPr>
               <w:t xml:space="preserve">chancing noise levels. </w:t>
             </w:r>
-            <w:proofErr w:type="spellStart"/>
-            <w:r>
-              <w:t>If</w:t>
-            </w:r>
-            <w:proofErr w:type="spellEnd"/>
-            <w:r>
-              <w:t xml:space="preserve"> -n </w:t>
-            </w:r>
-            <w:proofErr w:type="spellStart"/>
-            <w:r>
-              <w:t>is</w:t>
-            </w:r>
-            <w:proofErr w:type="spellEnd"/>
-            <w:r>
-              <w:t xml:space="preserve"> </w:t>
-            </w:r>
-            <w:proofErr w:type="spellStart"/>
-            <w:r>
-              <w:t>given</w:t>
-            </w:r>
-            <w:proofErr w:type="spellEnd"/>
-            <w:r>
-              <w:t xml:space="preserve">, -L will </w:t>
-            </w:r>
-            <w:proofErr w:type="spellStart"/>
-            <w:r>
-              <w:t>be</w:t>
-            </w:r>
-            <w:proofErr w:type="spellEnd"/>
-            <w:r>
-              <w:t xml:space="preserve"> </w:t>
-            </w:r>
-            <w:proofErr w:type="spellStart"/>
-            <w:r>
-              <w:t>ignored</w:t>
-            </w:r>
-            <w:proofErr w:type="spellEnd"/>
-            <w:r>
+            <w:r>
+              <w:rPr>
+                <w:lang w:val="en-US"/>
+              </w:rPr>
+              <w:t xml:space="preserve">If -n is given, -L </w:t>
+            </w:r>
+            <w:proofErr w:type="gramStart"/>
+            <w:r>
+              <w:rPr>
+                <w:lang w:val="en-US"/>
+              </w:rPr>
+              <w:t>will be ignored</w:t>
+            </w:r>
+            <w:proofErr w:type="gramEnd"/>
+            <w:r>
+              <w:rPr>
+                <w:lang w:val="en-US"/>
+              </w:rPr>
               <w:t>.</w:t>
             </w:r>
           </w:p>
@@ -6605,21 +6579,7 @@
               <w:rPr>
                 <w:lang w:val="en-US"/>
               </w:rPr>
-              <w:t xml:space="preserve">checkup. Every segment on 100 </w:t>
-            </w:r>
-            <w:proofErr w:type="spellStart"/>
-            <w:r>
-              <w:rPr>
-                <w:lang w:val="en-US"/>
-              </w:rPr>
-              <w:t>KHz</w:t>
-            </w:r>
-            <w:proofErr w:type="spellEnd"/>
-            <w:r>
-              <w:rPr>
-                <w:lang w:val="en-US"/>
-              </w:rPr>
-              <w:t xml:space="preserve"> the average noise level will be </w:t>
+              <w:t xml:space="preserve">checkup. Every segment on 100 KHz the average noise level will be </w:t>
             </w:r>
             <w:r>
               <w:rPr>
@@ -6866,17 +6826,32 @@
               <w:tabs>
                 <w:tab w:val="left" w:pos="426"/>
               </w:tabs>
-            </w:pPr>
-            <w:r>
+              <w:rPr>
+                <w:lang w:val="en-US"/>
+              </w:rPr>
+            </w:pPr>
+            <w:r>
+              <w:rPr>
+                <w:lang w:val="en-US"/>
+              </w:rPr>
               <w:t>e</w:t>
             </w:r>
             <w:r>
+              <w:rPr>
+                <w:lang w:val="en-US"/>
+              </w:rPr>
               <w:t>.</w:t>
             </w:r>
             <w:r>
+              <w:rPr>
+                <w:lang w:val="en-US"/>
+              </w:rPr>
               <w:t>g</w:t>
             </w:r>
             <w:r>
+              <w:rPr>
+                <w:lang w:val="en-US"/>
+              </w:rPr>
               <w:t>.  “F 405.700 5 0 0 8000”</w:t>
             </w:r>
           </w:p>
@@ -7162,27 +7137,48 @@
               </w:rPr>
             </w:pPr>
             <w:r>
+              <w:rPr>
+                <w:lang w:val="en-US"/>
+              </w:rPr>
               <w:t xml:space="preserve">WHITELIST // </w:t>
             </w:r>
             <w:r>
-              <w:t xml:space="preserve">Like </w:t>
-            </w:r>
-            <w:proofErr w:type="spellStart"/>
-            <w:r>
-              <w:t>key</w:t>
-            </w:r>
-            <w:proofErr w:type="spellEnd"/>
-            <w:r>
+              <w:rPr>
+                <w:lang w:val="en-US"/>
+              </w:rPr>
+              <w:t>Like key</w:t>
+            </w:r>
+            <w:r>
+              <w:rPr>
+                <w:lang w:val="en-US"/>
+              </w:rPr>
               <w:t xml:space="preserve"> „-d“.</w:t>
             </w:r>
             <w:r>
+              <w:rPr>
+                <w:lang w:val="en-US"/>
+              </w:rPr>
               <w:br/>
             </w:r>
             <w:r>
               <w:rPr>
                 <w:lang w:val="en-US"/>
               </w:rPr>
-              <w:t>You can give a file name here which contains frequencies on each line. They will be always added to</w:t>
+              <w:t xml:space="preserve">You can give a file name </w:t>
+            </w:r>
+            <w:proofErr w:type="gramStart"/>
+            <w:r>
+              <w:rPr>
+                <w:lang w:val="en-US"/>
+              </w:rPr>
+              <w:t>here which</w:t>
+            </w:r>
+            <w:proofErr w:type="gramEnd"/>
+            <w:r>
+              <w:rPr>
+                <w:lang w:val="en-US"/>
+              </w:rPr>
+              <w:t xml:space="preserve"> contains frequencies on each line. They will be always added to</w:t>
             </w:r>
             <w:r>
               <w:rPr>
@@ -7208,19 +7204,11 @@
               </w:rPr>
               <w:t xml:space="preserve">Give values in </w:t>
             </w:r>
-            <w:proofErr w:type="spellStart"/>
-            <w:r>
-              <w:rPr>
-                <w:lang w:val="en-US"/>
-              </w:rPr>
-              <w:t>KHz</w:t>
-            </w:r>
-            <w:proofErr w:type="spellEnd"/>
-            <w:r>
-              <w:rPr>
-                <w:lang w:val="en-US"/>
-              </w:rPr>
-              <w:t xml:space="preserve"> </w:t>
+            <w:r>
+              <w:rPr>
+                <w:lang w:val="en-US"/>
+              </w:rPr>
+              <w:t xml:space="preserve">KHz </w:t>
             </w:r>
             <w:r>
               <w:rPr>
@@ -7256,16 +7244,8 @@
               <w:rPr>
                 <w:lang w:val="en-US"/>
               </w:rPr>
-              <w:t xml:space="preserve">10 </w:t>
-            </w:r>
-            <w:proofErr w:type="spellStart"/>
-            <w:r>
-              <w:rPr>
-                <w:lang w:val="en-US"/>
-              </w:rPr>
-              <w:t>KHz</w:t>
-            </w:r>
-            <w:proofErr w:type="spellEnd"/>
+              <w:t>10 KHz</w:t>
+            </w:r>
           </w:p>
         </w:tc>
       </w:tr>
@@ -7283,22 +7263,21 @@
     <w:p>
       <w:pPr>
         <w:pStyle w:val="berschrift3"/>
-      </w:pPr>
-      <w:proofErr w:type="spellStart"/>
-      <w:r>
+        <w:rPr>
+          <w:lang w:val="en-US"/>
+        </w:rPr>
+      </w:pPr>
+      <w:r>
+        <w:rPr>
+          <w:lang w:val="en-US"/>
+        </w:rPr>
         <w:lastRenderedPageBreak/>
-        <w:t>Some</w:t>
-      </w:r>
-      <w:proofErr w:type="spellEnd"/>
-      <w:r>
-        <w:t xml:space="preserve"> </w:t>
-      </w:r>
-      <w:proofErr w:type="spellStart"/>
-      <w:r>
-        <w:t>samples</w:t>
-      </w:r>
-      <w:proofErr w:type="spellEnd"/>
-      <w:r>
+        <w:t>Some samples</w:t>
+      </w:r>
+      <w:r>
+        <w:rPr>
+          <w:lang w:val="en-US"/>
+        </w:rPr>
         <w:t>:</w:t>
       </w:r>
     </w:p>
@@ -7307,57 +7286,87 @@
         <w:tabs>
           <w:tab w:val="left" w:pos="426"/>
         </w:tabs>
-      </w:pPr>
-      <w:r>
+        <w:rPr>
+          <w:lang w:val="en-US"/>
+        </w:rPr>
+      </w:pPr>
+      <w:proofErr w:type="gramStart"/>
+      <w:r>
+        <w:rPr>
+          <w:lang w:val="en-US"/>
+        </w:rPr>
         <w:t>./</w:t>
       </w:r>
       <w:proofErr w:type="spellStart"/>
+      <w:proofErr w:type="gramEnd"/>
       <w:r>
         <w:rPr>
           <w:b/>
+          <w:lang w:val="en-US"/>
         </w:rPr>
         <w:t>scannerlist</w:t>
       </w:r>
       <w:proofErr w:type="spellEnd"/>
       <w:r>
+        <w:rPr>
+          <w:lang w:val="en-US"/>
+        </w:rPr>
         <w:t xml:space="preserve"> -L -30 -H /</w:t>
       </w:r>
       <w:proofErr w:type="spellStart"/>
       <w:r>
+        <w:rPr>
+          <w:lang w:val="en-US"/>
+        </w:rPr>
         <w:t>tmp</w:t>
       </w:r>
       <w:proofErr w:type="spellEnd"/>
       <w:r>
+        <w:rPr>
+          <w:lang w:val="en-US"/>
+        </w:rPr>
         <w:t>/holding.txt -o ~/</w:t>
       </w:r>
       <w:proofErr w:type="spellStart"/>
       <w:r>
+        <w:rPr>
+          <w:lang w:val="en-US"/>
+        </w:rPr>
         <w:t>dxlAPRS</w:t>
       </w:r>
       <w:proofErr w:type="spellEnd"/>
       <w:r>
-        <w:t>/sdrcfg.txt</w:t>
-      </w:r>
-      <w:r>
-        <w:t xml:space="preserve"> </w:t>
-      </w:r>
-      <w:r>
-        <w:t>-f /</w:t>
-      </w:r>
-      <w:proofErr w:type="spellStart"/>
-      <w:r>
+        <w:rPr>
+          <w:lang w:val="en-US"/>
+        </w:rPr>
+        <w:t>/sdrcfg.txt -f /</w:t>
+      </w:r>
+      <w:proofErr w:type="spellStart"/>
+      <w:r>
+        <w:rPr>
+          <w:lang w:val="en-US"/>
+        </w:rPr>
         <w:t>tmp</w:t>
       </w:r>
       <w:proofErr w:type="spellEnd"/>
       <w:r>
+        <w:rPr>
+          <w:lang w:val="en-US"/>
+        </w:rPr>
         <w:t>/scan.csv -v &gt;&gt; /</w:t>
       </w:r>
       <w:proofErr w:type="spellStart"/>
       <w:r>
+        <w:rPr>
+          <w:lang w:val="en-US"/>
+        </w:rPr>
         <w:t>tmp</w:t>
       </w:r>
       <w:proofErr w:type="spellEnd"/>
       <w:r>
+        <w:rPr>
+          <w:lang w:val="en-US"/>
+        </w:rPr>
         <w:t>/scannerlist.log</w:t>
       </w:r>
     </w:p>
@@ -7366,57 +7375,87 @@
         <w:tabs>
           <w:tab w:val="left" w:pos="426"/>
         </w:tabs>
-      </w:pPr>
-      <w:r>
+        <w:rPr>
+          <w:lang w:val="en-US"/>
+        </w:rPr>
+      </w:pPr>
+      <w:proofErr w:type="gramStart"/>
+      <w:r>
+        <w:rPr>
+          <w:lang w:val="en-US"/>
+        </w:rPr>
         <w:t>./</w:t>
       </w:r>
       <w:proofErr w:type="spellStart"/>
+      <w:proofErr w:type="gramEnd"/>
       <w:r>
         <w:rPr>
           <w:b/>
+          <w:lang w:val="en-US"/>
         </w:rPr>
         <w:t>scannerlist</w:t>
       </w:r>
       <w:proofErr w:type="spellEnd"/>
       <w:r>
+        <w:rPr>
+          <w:lang w:val="en-US"/>
+        </w:rPr>
         <w:t xml:space="preserve"> -n 5 -H /</w:t>
       </w:r>
       <w:proofErr w:type="spellStart"/>
       <w:r>
+        <w:rPr>
+          <w:lang w:val="en-US"/>
+        </w:rPr>
         <w:t>tmp</w:t>
       </w:r>
       <w:proofErr w:type="spellEnd"/>
       <w:r>
+        <w:rPr>
+          <w:lang w:val="en-US"/>
+        </w:rPr>
         <w:t>/holding.txt -o ~/</w:t>
       </w:r>
       <w:proofErr w:type="spellStart"/>
       <w:r>
+        <w:rPr>
+          <w:lang w:val="en-US"/>
+        </w:rPr>
         <w:t>dxlAPRS</w:t>
       </w:r>
       <w:proofErr w:type="spellEnd"/>
       <w:r>
-        <w:t>/sdrcfg.txt</w:t>
-      </w:r>
-      <w:r>
-        <w:t xml:space="preserve"> </w:t>
-      </w:r>
-      <w:r>
-        <w:t>-f /</w:t>
-      </w:r>
-      <w:proofErr w:type="spellStart"/>
-      <w:r>
+        <w:rPr>
+          <w:lang w:val="en-US"/>
+        </w:rPr>
+        <w:t>/sdrcfg.txt -f /</w:t>
+      </w:r>
+      <w:proofErr w:type="spellStart"/>
+      <w:r>
+        <w:rPr>
+          <w:lang w:val="en-US"/>
+        </w:rPr>
         <w:t>tmp</w:t>
       </w:r>
       <w:proofErr w:type="spellEnd"/>
       <w:r>
+        <w:rPr>
+          <w:lang w:val="en-US"/>
+        </w:rPr>
         <w:t>/scan.csv -v &gt;&gt; /</w:t>
       </w:r>
       <w:proofErr w:type="spellStart"/>
       <w:r>
+        <w:rPr>
+          <w:lang w:val="en-US"/>
+        </w:rPr>
         <w:t>tmp</w:t>
       </w:r>
       <w:proofErr w:type="spellEnd"/>
       <w:r>
+        <w:rPr>
+          <w:lang w:val="en-US"/>
+        </w:rPr>
         <w:t>/scannerlist.log</w:t>
       </w:r>
     </w:p>
@@ -7425,6 +7464,9 @@
         <w:tabs>
           <w:tab w:val="left" w:pos="426"/>
         </w:tabs>
+        <w:rPr>
+          <w:lang w:val="en-US"/>
+        </w:rPr>
       </w:pPr>
     </w:p>
     <w:p>
@@ -7461,7 +7503,14 @@
         <w:rPr>
           <w:lang w:val="en-US"/>
         </w:rPr>
-        <w:t>M:40</w:t>
+        <w:t>M</w:t>
+      </w:r>
+      <w:proofErr w:type="gramStart"/>
+      <w:r>
+        <w:rPr>
+          <w:lang w:val="en-US"/>
+        </w:rPr>
+        <w:t>:40</w:t>
       </w:r>
       <w:r>
         <w:rPr>
@@ -7473,7 +7522,14 @@
         <w:rPr>
           <w:lang w:val="en-US"/>
         </w:rPr>
-        <w:t>M:1000 -d0 -g 38 -p 56 /</w:t>
+        <w:t>M:1000</w:t>
+      </w:r>
+      <w:proofErr w:type="gramEnd"/>
+      <w:r>
+        <w:rPr>
+          <w:lang w:val="en-US"/>
+        </w:rPr>
+        <w:t xml:space="preserve"> -d0 -g 38 -p 56 /</w:t>
       </w:r>
       <w:proofErr w:type="spellStart"/>
       <w:r>
@@ -7635,75 +7691,536 @@
         <w:rPr>
           <w:lang w:val="en-US"/>
         </w:rPr>
-        <w:t xml:space="preserve">. It depends on the production process and is a value in </w:t>
-      </w:r>
-      <w:proofErr w:type="spellStart"/>
-      <w:r>
-        <w:rPr>
-          <w:lang w:val="en-US"/>
-        </w:rPr>
-        <w:t>KHz</w:t>
-      </w:r>
-      <w:proofErr w:type="spellEnd"/>
-      <w:r>
-        <w:rPr>
-          <w:lang w:val="en-US"/>
-        </w:rPr>
-        <w:t xml:space="preserve">. There are some recommended procedures to check this </w:t>
-      </w:r>
+        <w:t>. It depends on the production process and is a value in KHz. There are some recommended procedures to check this published in the internet.</w:t>
+      </w:r>
+      <w:r>
+        <w:rPr>
+          <w:lang w:val="en-US"/>
+        </w:rPr>
+        <w:t xml:space="preserve"> </w:t>
+      </w:r>
+      <w:r>
+        <w:rPr>
+          <w:lang w:val="en-US"/>
+        </w:rPr>
+        <w:t xml:space="preserve">I recommend to use a </w:t>
+      </w:r>
+      <w:r>
+        <w:rPr>
+          <w:lang w:val="en-US"/>
+        </w:rPr>
+        <w:t xml:space="preserve">SDR </w:t>
+      </w:r>
+      <w:r>
+        <w:rPr>
+          <w:lang w:val="en-US"/>
+        </w:rPr>
+        <w:t xml:space="preserve">receiver program like </w:t>
+      </w:r>
+      <w:proofErr w:type="spellStart"/>
+      <w:r>
+        <w:rPr>
+          <w:lang w:val="en-US"/>
+        </w:rPr>
+        <w:t>sdr</w:t>
+      </w:r>
+      <w:proofErr w:type="spellEnd"/>
+      <w:r>
+        <w:rPr>
+          <w:lang w:val="en-US"/>
+        </w:rPr>
+        <w:t>#</w:t>
+      </w:r>
+      <w:r>
+        <w:rPr>
+          <w:lang w:val="en-US"/>
+        </w:rPr>
+        <w:t xml:space="preserve"> for a better precision. </w:t>
+      </w:r>
+    </w:p>
+    <w:p>
+      <w:pPr>
+        <w:tabs>
+          <w:tab w:val="left" w:pos="426"/>
+        </w:tabs>
+        <w:rPr>
+          <w:lang w:val="en-US"/>
+        </w:rPr>
+      </w:pPr>
+    </w:p>
+    <w:p>
+      <w:pPr>
+        <w:pStyle w:val="berschrift1"/>
+      </w:pPr>
+      <w:proofErr w:type="spellStart"/>
+      <w:r>
+        <w:t>GitHub</w:t>
+      </w:r>
+      <w:proofErr w:type="spellEnd"/>
+      <w:r>
+        <w:t xml:space="preserve"> </w:t>
+      </w:r>
+      <w:proofErr w:type="spellStart"/>
+      <w:r>
+        <w:t>and</w:t>
+      </w:r>
+      <w:proofErr w:type="spellEnd"/>
+      <w:r>
+        <w:t xml:space="preserve"> </w:t>
+      </w:r>
+      <w:proofErr w:type="spellStart"/>
+      <w:r>
+        <w:t>build</w:t>
+      </w:r>
+      <w:proofErr w:type="spellEnd"/>
+    </w:p>
+    <w:p>
+      <w:pPr>
+        <w:rPr>
+          <w:lang w:val="en-US"/>
+        </w:rPr>
+      </w:pPr>
+      <w:r>
+        <w:rPr>
+          <w:lang w:val="en-US"/>
+        </w:rPr>
+        <w:t xml:space="preserve">The program </w:t>
+      </w:r>
+      <w:proofErr w:type="gramStart"/>
+      <w:r>
+        <w:rPr>
+          <w:lang w:val="en-US"/>
+        </w:rPr>
+        <w:t>is written</w:t>
+      </w:r>
+      <w:proofErr w:type="gramEnd"/>
+      <w:r>
+        <w:rPr>
+          <w:lang w:val="en-US"/>
+        </w:rPr>
+        <w:t xml:space="preserve"> in </w:t>
+      </w:r>
+      <w:proofErr w:type="spellStart"/>
+      <w:r>
+        <w:rPr>
+          <w:lang w:val="en-US"/>
+        </w:rPr>
+        <w:t>Ansi</w:t>
+      </w:r>
+      <w:proofErr w:type="spellEnd"/>
+      <w:r>
+        <w:rPr>
+          <w:lang w:val="en-US"/>
+        </w:rPr>
+        <w:t xml:space="preserve">-C </w:t>
+      </w:r>
+      <w:r>
+        <w:rPr>
+          <w:lang w:val="en-US"/>
+        </w:rPr>
+        <w:t>an available here:</w:t>
+      </w:r>
+      <w:r>
+        <w:rPr>
+          <w:lang w:val="en-US"/>
+        </w:rPr>
+        <w:t xml:space="preserve"> </w:t>
+      </w:r>
+    </w:p>
+    <w:p>
+      <w:hyperlink r:id="rId8" w:history="1">
+        <w:r>
+          <w:rPr>
+            <w:rStyle w:val="Hyperlink"/>
+          </w:rPr>
+          <w:t>https://github.com/whallmann/SondenUtils</w:t>
+        </w:r>
+      </w:hyperlink>
+      <w:r>
+        <w:t xml:space="preserve"> </w:t>
+      </w:r>
+    </w:p>
+    <w:p>
+      <w:r>
+        <w:rPr>
+          <w:lang w:val="en-US"/>
+        </w:rPr>
+        <w:t>There are also included some sample script (</w:t>
+      </w:r>
+      <w:proofErr w:type="spellStart"/>
+      <w:r>
+        <w:rPr>
+          <w:lang w:val="en-US"/>
+        </w:rPr>
+        <w:t>sh</w:t>
+      </w:r>
+      <w:proofErr w:type="spellEnd"/>
+      <w:r>
+        <w:rPr>
+          <w:lang w:val="en-US"/>
+        </w:rPr>
+        <w:t xml:space="preserve">-files) </w:t>
+      </w:r>
+      <w:r>
+        <w:rPr>
+          <w:lang w:val="en-US"/>
+        </w:rPr>
+        <w:t>running in my environment since months.</w:t>
+      </w:r>
+      <w:r>
+        <w:rPr>
+          <w:lang w:val="en-US"/>
+        </w:rPr>
+        <w:t xml:space="preserve"> </w:t>
+      </w:r>
+      <w:r>
+        <w:rPr>
+          <w:lang w:val="en-US"/>
+        </w:rPr>
+        <w:t xml:space="preserve">Look in this subdir </w:t>
+      </w:r>
+      <w:r>
+        <w:rPr>
+          <w:lang w:val="en-US"/>
+        </w:rPr>
+        <w:t>„</w:t>
+      </w:r>
+      <w:proofErr w:type="spellStart"/>
+      <w:r>
+        <w:rPr>
+          <w:lang w:val="en-US"/>
+        </w:rPr>
+        <w:t>ScannerList</w:t>
+      </w:r>
+      <w:proofErr w:type="spellEnd"/>
+      <w:proofErr w:type="gramStart"/>
+      <w:r>
+        <w:rPr>
+          <w:lang w:val="en-US"/>
+        </w:rPr>
+        <w:t xml:space="preserve">“ </w:t>
+      </w:r>
+      <w:r>
+        <w:rPr>
+          <w:lang w:val="en-US"/>
+        </w:rPr>
+        <w:t>for</w:t>
+      </w:r>
+      <w:proofErr w:type="gramEnd"/>
+      <w:r>
+        <w:rPr>
+          <w:lang w:val="en-US"/>
+        </w:rPr>
+        <w:t xml:space="preserve"> the file </w:t>
+      </w:r>
+      <w:r>
+        <w:rPr>
+          <w:lang w:val="en-US"/>
+        </w:rPr>
+        <w:t>„</w:t>
+      </w:r>
+      <w:proofErr w:type="spellStart"/>
+      <w:r>
+        <w:rPr>
+          <w:lang w:val="en-US"/>
+        </w:rPr>
+        <w:t>main.c</w:t>
+      </w:r>
+      <w:proofErr w:type="spellEnd"/>
+      <w:r>
+        <w:rPr>
+          <w:lang w:val="en-US"/>
+        </w:rPr>
+        <w:t xml:space="preserve">“. </w:t>
+      </w:r>
+      <w:r>
+        <w:t xml:space="preserve">This </w:t>
+      </w:r>
+      <w:proofErr w:type="spellStart"/>
+      <w:r>
+        <w:t>file</w:t>
+      </w:r>
+      <w:proofErr w:type="spellEnd"/>
+      <w:r>
+        <w:t xml:space="preserve"> </w:t>
+      </w:r>
+      <w:proofErr w:type="spellStart"/>
+      <w:r>
+        <w:t>should</w:t>
+      </w:r>
+      <w:proofErr w:type="spellEnd"/>
+      <w:r>
+        <w:t xml:space="preserve"> </w:t>
+      </w:r>
+      <w:proofErr w:type="spellStart"/>
+      <w:r>
+        <w:t>be</w:t>
+      </w:r>
+      <w:proofErr w:type="spellEnd"/>
+      <w:r>
+        <w:t xml:space="preserve"> </w:t>
+      </w:r>
+      <w:proofErr w:type="spellStart"/>
+      <w:r>
+        <w:t>copied</w:t>
+      </w:r>
+      <w:proofErr w:type="spellEnd"/>
+      <w:r>
+        <w:t xml:space="preserve"> </w:t>
+      </w:r>
+      <w:proofErr w:type="spellStart"/>
+      <w:r>
+        <w:t>to</w:t>
+      </w:r>
+      <w:proofErr w:type="spellEnd"/>
+      <w:r>
+        <w:t xml:space="preserve"> </w:t>
+      </w:r>
+      <w:proofErr w:type="spellStart"/>
+      <w:r>
+        <w:t>your</w:t>
+      </w:r>
+      <w:proofErr w:type="spellEnd"/>
+      <w:r>
+        <w:t xml:space="preserve"> </w:t>
+      </w:r>
+      <w:proofErr w:type="spellStart"/>
+      <w:r>
+        <w:t>destination</w:t>
+      </w:r>
+      <w:proofErr w:type="spellEnd"/>
+      <w:r>
+        <w:t xml:space="preserve"> </w:t>
+      </w:r>
+      <w:proofErr w:type="spellStart"/>
+      <w:r>
+        <w:t>computer</w:t>
+      </w:r>
+      <w:proofErr w:type="spellEnd"/>
+      <w:r>
+        <w:t xml:space="preserve">. </w:t>
+      </w:r>
+    </w:p>
+    <w:p>
+      <w:pPr>
+        <w:rPr>
+          <w:lang w:val="en-US"/>
+        </w:rPr>
+      </w:pPr>
+      <w:r>
+        <w:rPr>
+          <w:lang w:val="en-US"/>
+        </w:rPr>
+        <w:t xml:space="preserve">To make it easy </w:t>
+      </w:r>
+      <w:proofErr w:type="spellStart"/>
+      <w:r>
+        <w:rPr>
+          <w:lang w:val="en-US"/>
+        </w:rPr>
+        <w:t>i</w:t>
+      </w:r>
+      <w:proofErr w:type="spellEnd"/>
+      <w:r>
+        <w:rPr>
+          <w:lang w:val="en-US"/>
+        </w:rPr>
+        <w:t xml:space="preserve"> copied this C file within the other sources of </w:t>
+      </w:r>
+      <w:proofErr w:type="spellStart"/>
+      <w:r>
+        <w:rPr>
+          <w:lang w:val="en-US"/>
+        </w:rPr>
+        <w:t>dxlAPRS</w:t>
+      </w:r>
+      <w:proofErr w:type="spellEnd"/>
+      <w:r>
+        <w:rPr>
+          <w:lang w:val="en-US"/>
+        </w:rPr>
+        <w:t>.</w:t>
+      </w:r>
+    </w:p>
+    <w:p>
+      <w:pPr>
+        <w:rPr>
+          <w:lang w:val="en-US"/>
+        </w:rPr>
+      </w:pPr>
+      <w:r>
+        <w:rPr>
+          <w:lang w:val="en-US"/>
+        </w:rPr>
+        <w:t>The build process gets started with this command</w:t>
+      </w:r>
+      <w:r>
+        <w:rPr>
+          <w:lang w:val="en-US"/>
+        </w:rPr>
+        <w:t>:</w:t>
+      </w:r>
+    </w:p>
+    <w:p>
+      <w:pPr>
+        <w:pStyle w:val="StandardWeb"/>
+        <w:spacing w:before="0" w:beforeAutospacing="0" w:after="0" w:afterAutospacing="0"/>
+        <w:rPr>
+          <w:rFonts w:ascii="Consolas" w:hAnsi="Consolas" w:cs="Consolas"/>
+          <w:sz w:val="22"/>
+          <w:szCs w:val="22"/>
+          <w:lang w:val="en-US"/>
+        </w:rPr>
+      </w:pPr>
+      <w:proofErr w:type="spellStart"/>
+      <w:proofErr w:type="gramStart"/>
+      <w:r>
+        <w:rPr>
+          <w:rFonts w:ascii="Consolas" w:hAnsi="Consolas" w:cs="Consolas"/>
+          <w:sz w:val="22"/>
+          <w:szCs w:val="22"/>
+          <w:lang w:val="en-US"/>
+        </w:rPr>
+        <w:t>gcc</w:t>
+      </w:r>
+      <w:proofErr w:type="spellEnd"/>
+      <w:proofErr w:type="gramEnd"/>
+      <w:r>
+        <w:rPr>
+          <w:rFonts w:ascii="Consolas" w:hAnsi="Consolas" w:cs="Consolas"/>
+          <w:sz w:val="22"/>
+          <w:szCs w:val="22"/>
+          <w:lang w:val="en-US"/>
+        </w:rPr>
+        <w:t xml:space="preserve"> -o </w:t>
+      </w:r>
+      <w:proofErr w:type="spellStart"/>
+      <w:r>
+        <w:rPr>
+          <w:rFonts w:ascii="Consolas" w:hAnsi="Consolas" w:cs="Consolas"/>
+          <w:sz w:val="22"/>
+          <w:szCs w:val="22"/>
+          <w:lang w:val="en-US"/>
+        </w:rPr>
+        <w:t>scannerlist</w:t>
+      </w:r>
+      <w:proofErr w:type="spellEnd"/>
+      <w:r>
+        <w:rPr>
+          <w:rFonts w:ascii="Consolas" w:hAnsi="Consolas" w:cs="Consolas"/>
+          <w:sz w:val="22"/>
+          <w:szCs w:val="22"/>
+          <w:lang w:val="en-US"/>
+        </w:rPr>
+        <w:t xml:space="preserve"> </w:t>
+      </w:r>
+      <w:proofErr w:type="spellStart"/>
+      <w:r>
+        <w:rPr>
+          <w:rFonts w:ascii="Consolas" w:hAnsi="Consolas" w:cs="Consolas"/>
+          <w:sz w:val="22"/>
+          <w:szCs w:val="22"/>
+          <w:lang w:val="en-US"/>
+        </w:rPr>
+        <w:t>main.c</w:t>
+      </w:r>
+      <w:proofErr w:type="spellEnd"/>
+      <w:r>
+        <w:rPr>
+          <w:rFonts w:ascii="Consolas" w:hAnsi="Consolas" w:cs="Consolas"/>
+          <w:sz w:val="22"/>
+          <w:szCs w:val="22"/>
+          <w:lang w:val="en-US"/>
+        </w:rPr>
+        <w:t xml:space="preserve"> -lm</w:t>
+      </w:r>
+    </w:p>
+    <w:p>
+      <w:pPr>
+        <w:rPr>
+          <w:lang w:val="en-US"/>
+        </w:rPr>
+      </w:pPr>
       <w:bookmarkStart w:id="0" w:name="_GoBack"/>
-      <w:r>
-        <w:rPr>
-          <w:lang w:val="en-US"/>
-        </w:rPr>
-        <w:t>published in the internet.</w:t>
-      </w:r>
-      <w:r>
-        <w:rPr>
-          <w:lang w:val="en-US"/>
-        </w:rPr>
-        <w:t xml:space="preserve"> </w:t>
-      </w:r>
-      <w:r>
-        <w:rPr>
-          <w:lang w:val="en-US"/>
-        </w:rPr>
-        <w:t xml:space="preserve">I recommend to use a </w:t>
-      </w:r>
-      <w:r>
-        <w:rPr>
-          <w:lang w:val="en-US"/>
-        </w:rPr>
-        <w:t xml:space="preserve">SDR </w:t>
-      </w:r>
-      <w:r>
-        <w:rPr>
-          <w:lang w:val="en-US"/>
-        </w:rPr>
-        <w:t xml:space="preserve">receiver program like </w:t>
-      </w:r>
-      <w:proofErr w:type="spellStart"/>
-      <w:r>
-        <w:rPr>
-          <w:lang w:val="en-US"/>
-        </w:rPr>
-        <w:t>sdr</w:t>
-      </w:r>
-      <w:proofErr w:type="spellEnd"/>
-      <w:r>
-        <w:rPr>
-          <w:lang w:val="en-US"/>
-        </w:rPr>
-        <w:t>#</w:t>
-      </w:r>
-      <w:r>
-        <w:rPr>
-          <w:lang w:val="en-US"/>
-        </w:rPr>
-        <w:t xml:space="preserve"> for a better precision. </w:t>
-      </w:r>
-    </w:p>
-    <w:bookmarkEnd w:id="0"/>
+      <w:bookmarkEnd w:id="0"/>
+    </w:p>
+    <w:p>
+      <w:pPr>
+        <w:rPr>
+          <w:lang w:val="en-US"/>
+        </w:rPr>
+      </w:pPr>
+      <w:r>
+        <w:rPr>
+          <w:lang w:val="en-US"/>
+        </w:rPr>
+        <w:t xml:space="preserve">The resulting file </w:t>
+      </w:r>
+      <w:r>
+        <w:rPr>
+          <w:lang w:val="en-US"/>
+        </w:rPr>
+        <w:t>“</w:t>
+      </w:r>
+      <w:proofErr w:type="spellStart"/>
+      <w:r>
+        <w:rPr>
+          <w:lang w:val="en-US"/>
+        </w:rPr>
+        <w:t>scannerlist</w:t>
+      </w:r>
+      <w:proofErr w:type="spellEnd"/>
+      <w:r>
+        <w:rPr>
+          <w:lang w:val="en-US"/>
+        </w:rPr>
+        <w:t xml:space="preserve">” </w:t>
+      </w:r>
+      <w:r>
+        <w:rPr>
+          <w:lang w:val="en-US"/>
+        </w:rPr>
+        <w:t xml:space="preserve">is ready to gets </w:t>
+      </w:r>
+      <w:proofErr w:type="spellStart"/>
+      <w:r>
+        <w:rPr>
+          <w:lang w:val="en-US"/>
+        </w:rPr>
+        <w:t>transfere</w:t>
+      </w:r>
+      <w:r>
+        <w:rPr>
+          <w:lang w:val="en-US"/>
+        </w:rPr>
+        <w:t>d</w:t>
+      </w:r>
+      <w:proofErr w:type="spellEnd"/>
+      <w:r>
+        <w:rPr>
+          <w:lang w:val="en-US"/>
+        </w:rPr>
+        <w:t xml:space="preserve"> to your </w:t>
+      </w:r>
+      <w:r>
+        <w:rPr>
+          <w:lang w:val="en-US"/>
+        </w:rPr>
+        <w:t xml:space="preserve">BIN </w:t>
+      </w:r>
+      <w:r>
+        <w:rPr>
+          <w:lang w:val="en-US"/>
+        </w:rPr>
+        <w:t>path</w:t>
+      </w:r>
+      <w:r>
+        <w:rPr>
+          <w:lang w:val="en-US"/>
+        </w:rPr>
+        <w:t>.</w:t>
+      </w:r>
+    </w:p>
     <w:p>
       <w:pPr>
         <w:tabs>
@@ -7796,7 +8313,7 @@
 </file>
 
 <file path=word/numbering.xml><?xml version="1.0" encoding="utf-8"?>
-<w:numbering xmlns:wpc="http://schemas.microsoft.com/office/word/2010/wordprocessingCanvas" xmlns:cx="http://schemas.microsoft.com/office/drawing/2014/chartex" xmlns:cx1="http://schemas.microsoft.com/office/drawing/2015/9/8/chartex" xmlns:cx2="http://schemas.microsoft.com/office/drawing/2015/10/21/chartex" xmlns:cx3="http://schemas.microsoft.com/office/drawing/2016/5/9/chartex" xmlns:cx4="http://schemas.microsoft.com/office/drawing/2016/5/10/chartex" xmlns:cx5="http://schemas.microsoft.com/office/drawing/2016/5/11/chartex" xmlns:cx6="http://schemas.microsoft.com/office/drawing/2016/5/12/chartex" xmlns:cx7="http://schemas.microsoft.com/office/drawing/2016/5/13/chartex" xmlns:cx8="http://schemas.microsoft.com/office/drawing/2016/5/14/chartex" xmlns:mc="http://schemas.openxmlformats.org/markup-compatibility/2006" xmlns:o="urn:schemas-microsoft-com:office:office" xmlns:r="http://schemas.openxmlformats.org/officeDocument/2006/relationships" xmlns:m="http://schemas.openxmlformats.org/officeDocument/2006/math" xmlns:v="urn:schemas-microsoft-com:vml" xmlns:wp14="http://schemas.microsoft.com/office/word/2010/wordprocessingDrawing" xmlns:wp="http://schemas.openxmlformats.org/drawingml/2006/wordprocessingDrawing" xmlns:w10="urn:schemas-microsoft-com:office:word" xmlns:w="http://schemas.openxmlformats.org/wordprocessingml/2006/main" xmlns:w14="http://schemas.microsoft.com/office/word/2010/wordml" xmlns:w15="http://schemas.microsoft.com/office/word/2012/wordml" xmlns:w16se="http://schemas.microsoft.com/office/word/2015/wordml/symex" xmlns:wpg="http://schemas.microsoft.com/office/word/2010/wordprocessingGroup" xmlns:wpi="http://schemas.microsoft.com/office/word/2010/wordprocessingInk" xmlns:wne="http://schemas.microsoft.com/office/word/2006/wordml" xmlns:wps="http://schemas.microsoft.com/office/word/2010/wordprocessingShape" mc:Ignorable="w14 w15 w16se wp14">
+<w:numbering xmlns:wpc="http://schemas.microsoft.com/office/word/2010/wordprocessingCanvas" xmlns:cx="http://schemas.microsoft.com/office/drawing/2014/chartex" xmlns:cx1="http://schemas.microsoft.com/office/drawing/2015/9/8/chartex" xmlns:mc="http://schemas.openxmlformats.org/markup-compatibility/2006" xmlns:o="urn:schemas-microsoft-com:office:office" xmlns:r="http://schemas.openxmlformats.org/officeDocument/2006/relationships" xmlns:m="http://schemas.openxmlformats.org/officeDocument/2006/math" xmlns:v="urn:schemas-microsoft-com:vml" xmlns:wp14="http://schemas.microsoft.com/office/word/2010/wordprocessingDrawing" xmlns:wp="http://schemas.openxmlformats.org/drawingml/2006/wordprocessingDrawing" xmlns:w10="urn:schemas-microsoft-com:office:word" xmlns:w="http://schemas.openxmlformats.org/wordprocessingml/2006/main" xmlns:w14="http://schemas.microsoft.com/office/word/2010/wordml" xmlns:w15="http://schemas.microsoft.com/office/word/2012/wordml" xmlns:w16se="http://schemas.microsoft.com/office/word/2015/wordml/symex" xmlns:wpg="http://schemas.microsoft.com/office/word/2010/wordprocessingGroup" xmlns:wpi="http://schemas.microsoft.com/office/word/2010/wordprocessingInk" xmlns:wne="http://schemas.microsoft.com/office/word/2006/wordml" xmlns:wps="http://schemas.microsoft.com/office/word/2010/wordprocessingShape" mc:Ignorable="w14 w15 w16se wp14">
   <w:abstractNum w:abstractNumId="0" w15:restartNumberingAfterBreak="0">
     <w:nsid w:val="FFFFFF89"/>
     <w:multiLevelType w:val="singleLevel"/>
@@ -8049,7 +8566,7 @@
       </w:pPr>
     </w:pPrDefault>
   </w:docDefaults>
-  <w:latentStyles w:defLockedState="0" w:defUIPriority="99" w:defSemiHidden="0" w:defUnhideWhenUsed="0" w:defQFormat="0" w:count="374">
+  <w:latentStyles w:defLockedState="0" w:defUIPriority="99" w:defSemiHidden="0" w:defUnhideWhenUsed="0" w:defQFormat="0" w:count="371">
     <w:lsdException w:name="Normal" w:uiPriority="0" w:qFormat="1"/>
     <w:lsdException w:name="heading 1" w:uiPriority="9" w:qFormat="1"/>
     <w:lsdException w:name="heading 2" w:semiHidden="1" w:uiPriority="9" w:unhideWhenUsed="1" w:qFormat="1"/>
@@ -8155,6 +8672,7 @@
     <w:lsdException w:name="HTML Sample" w:semiHidden="1" w:unhideWhenUsed="1"/>
     <w:lsdException w:name="HTML Typewriter" w:semiHidden="1" w:unhideWhenUsed="1"/>
     <w:lsdException w:name="HTML Variable" w:semiHidden="1" w:unhideWhenUsed="1"/>
+    <w:lsdException w:name="Normal Table" w:semiHidden="1" w:unhideWhenUsed="1"/>
     <w:lsdException w:name="annotation subject" w:semiHidden="1" w:unhideWhenUsed="1"/>
     <w:lsdException w:name="No List" w:semiHidden="1" w:unhideWhenUsed="1"/>
     <w:lsdException w:name="Outline List 1" w:semiHidden="1" w:unhideWhenUsed="1"/>
@@ -8199,6 +8717,7 @@
     <w:lsdException w:name="Table Professional" w:semiHidden="1" w:unhideWhenUsed="1"/>
     <w:lsdException w:name="Table Subtle 1" w:semiHidden="1" w:unhideWhenUsed="1"/>
     <w:lsdException w:name="Table Subtle 2" w:semiHidden="1" w:unhideWhenUsed="1"/>
+    <w:lsdException w:name="Table Web 1" w:semiHidden="1" w:unhideWhenUsed="1"/>
     <w:lsdException w:name="Table Web 2" w:semiHidden="1" w:unhideWhenUsed="1"/>
     <w:lsdException w:name="Table Web 3" w:semiHidden="1" w:unhideWhenUsed="1"/>
     <w:lsdException w:name="Balloon Text" w:semiHidden="1" w:unhideWhenUsed="1"/>
@@ -8419,9 +8938,6 @@
     <w:lsdException w:name="List Table 5 Dark Accent 6" w:uiPriority="50"/>
     <w:lsdException w:name="List Table 6 Colorful Accent 6" w:uiPriority="51"/>
     <w:lsdException w:name="List Table 7 Colorful Accent 6" w:uiPriority="52"/>
-    <w:lsdException w:name="Mention" w:semiHidden="1" w:unhideWhenUsed="1"/>
-    <w:lsdException w:name="Smart Hyperlink" w:semiHidden="1" w:unhideWhenUsed="1"/>
-    <w:lsdException w:name="Hashtag" w:semiHidden="1" w:unhideWhenUsed="1"/>
   </w:latentStyles>
   <w:style w:type="paragraph" w:default="1" w:styleId="Standard">
     <w:name w:val="Normal"/>
@@ -8742,7 +9258,7 @@
     <w:uiPriority w:val="99"/>
     <w:rsid w:val="00C41FB5"/>
   </w:style>
-  <w:style w:type="character" w:styleId="Erwhnung">
+  <w:style w:type="character" w:customStyle="1" w:styleId="Mention">
     <w:name w:val="Mention"/>
     <w:basedOn w:val="Absatz-Standardschriftart"/>
     <w:uiPriority w:val="99"/>
@@ -8752,6 +9268,23 @@
     <w:rPr>
       <w:color w:val="2B579A"/>
       <w:shd w:val="clear" w:color="auto" w:fill="E6E6E6"/>
+    </w:rPr>
+  </w:style>
+  <w:style w:type="paragraph" w:styleId="StandardWeb">
+    <w:name w:val="Normal (Web)"/>
+    <w:basedOn w:val="Standard"/>
+    <w:uiPriority w:val="99"/>
+    <w:semiHidden/>
+    <w:unhideWhenUsed/>
+    <w:rsid w:val="00E66981"/>
+    <w:pPr>
+      <w:spacing w:before="100" w:beforeAutospacing="1" w:after="100" w:afterAutospacing="1" w:line="240" w:lineRule="auto"/>
+    </w:pPr>
+    <w:rPr>
+      <w:rFonts w:ascii="Times New Roman" w:eastAsia="Times New Roman" w:hAnsi="Times New Roman" w:cs="Times New Roman"/>
+      <w:sz w:val="24"/>
+      <w:szCs w:val="24"/>
+      <w:lang w:eastAsia="de-DE"/>
     </w:rPr>
   </w:style>
 </w:styles>
@@ -9023,7 +9556,7 @@
 </file>
 
 <file path=customXml/itemProps1.xml><?xml version="1.0" encoding="utf-8"?>
-<ds:datastoreItem xmlns:ds="http://schemas.openxmlformats.org/officeDocument/2006/customXml" ds:itemID="{0C3861F7-0F74-4A36-9810-BF3961A01CCF}">
+<ds:datastoreItem xmlns:ds="http://schemas.openxmlformats.org/officeDocument/2006/customXml" ds:itemID="{13F34D45-537F-4D97-8E59-4D2C6C0EB7EE}">
   <ds:schemaRefs>
     <ds:schemaRef ds:uri="http://schemas.openxmlformats.org/officeDocument/2006/bibliography"/>
   </ds:schemaRefs>

</xml_diff>

<commit_message>
Docu updated for V 1.2
Updated the docu for version 1.2 with  new param -q Squelch level
</commit_message>
<xml_diff>
--- a/ScannerList/documentation.docx
+++ b/ScannerList/documentation.docx
@@ -1,6 +1,6 @@
 
 <file path=word/document.xml><?xml version="1.0" encoding="utf-8"?>
-<w:document xmlns:wpc="http://schemas.microsoft.com/office/word/2010/wordprocessingCanvas" xmlns:cx="http://schemas.microsoft.com/office/drawing/2014/chartex" xmlns:cx1="http://schemas.microsoft.com/office/drawing/2015/9/8/chartex" xmlns:cx2="http://schemas.microsoft.com/office/drawing/2015/10/21/chartex" xmlns:cx3="http://schemas.microsoft.com/office/drawing/2016/5/9/chartex" xmlns:cx4="http://schemas.microsoft.com/office/drawing/2016/5/10/chartex" xmlns:cx5="http://schemas.microsoft.com/office/drawing/2016/5/11/chartex" xmlns:cx6="http://schemas.microsoft.com/office/drawing/2016/5/12/chartex" xmlns:cx7="http://schemas.microsoft.com/office/drawing/2016/5/13/chartex" xmlns:cx8="http://schemas.microsoft.com/office/drawing/2016/5/14/chartex" xmlns:mc="http://schemas.openxmlformats.org/markup-compatibility/2006" xmlns:aink="http://schemas.microsoft.com/office/drawing/2016/ink" xmlns:am3d="http://schemas.microsoft.com/office/drawing/2017/model3d" xmlns:o="urn:schemas-microsoft-com:office:office" xmlns:r="http://schemas.openxmlformats.org/officeDocument/2006/relationships" xmlns:m="http://schemas.openxmlformats.org/officeDocument/2006/math" xmlns:v="urn:schemas-microsoft-com:vml" xmlns:wp14="http://schemas.microsoft.com/office/word/2010/wordprocessingDrawing" xmlns:wp="http://schemas.openxmlformats.org/drawingml/2006/wordprocessingDrawing" xmlns:w10="urn:schemas-microsoft-com:office:word" xmlns:w="http://schemas.openxmlformats.org/wordprocessingml/2006/main" xmlns:w14="http://schemas.microsoft.com/office/word/2010/wordml" xmlns:w15="http://schemas.microsoft.com/office/word/2012/wordml" xmlns:w16cid="http://schemas.microsoft.com/office/word/2016/wordml/cid" xmlns:w16se="http://schemas.microsoft.com/office/word/2015/wordml/symex" xmlns:wpg="http://schemas.microsoft.com/office/word/2010/wordprocessingGroup" xmlns:wpi="http://schemas.microsoft.com/office/word/2010/wordprocessingInk" xmlns:wne="http://schemas.microsoft.com/office/word/2006/wordml" xmlns:wps="http://schemas.microsoft.com/office/word/2010/wordprocessingShape" mc:Ignorable="w14 w15 w16se w16cid wp14">
+<w:document xmlns:wpc="http://schemas.microsoft.com/office/word/2010/wordprocessingCanvas" xmlns:cx="http://schemas.microsoft.com/office/drawing/2014/chartex" xmlns:cx1="http://schemas.microsoft.com/office/drawing/2015/9/8/chartex" xmlns:cx2="http://schemas.microsoft.com/office/drawing/2015/10/21/chartex" xmlns:cx3="http://schemas.microsoft.com/office/drawing/2016/5/9/chartex" xmlns:cx4="http://schemas.microsoft.com/office/drawing/2016/5/10/chartex" xmlns:cx5="http://schemas.microsoft.com/office/drawing/2016/5/11/chartex" xmlns:cx6="http://schemas.microsoft.com/office/drawing/2016/5/12/chartex" xmlns:cx7="http://schemas.microsoft.com/office/drawing/2016/5/13/chartex" xmlns:cx8="http://schemas.microsoft.com/office/drawing/2016/5/14/chartex" xmlns:mc="http://schemas.openxmlformats.org/markup-compatibility/2006" xmlns:aink="http://schemas.microsoft.com/office/drawing/2016/ink" xmlns:am3d="http://schemas.microsoft.com/office/drawing/2017/model3d" xmlns:o="urn:schemas-microsoft-com:office:office" xmlns:r="http://schemas.openxmlformats.org/officeDocument/2006/relationships" xmlns:m="http://schemas.openxmlformats.org/officeDocument/2006/math" xmlns:v="urn:schemas-microsoft-com:vml" xmlns:wp14="http://schemas.microsoft.com/office/word/2010/wordprocessingDrawing" xmlns:wp="http://schemas.openxmlformats.org/drawingml/2006/wordprocessingDrawing" xmlns:w10="urn:schemas-microsoft-com:office:word" xmlns:w="http://schemas.openxmlformats.org/wordprocessingml/2006/main" xmlns:w14="http://schemas.microsoft.com/office/word/2010/wordml" xmlns:w15="http://schemas.microsoft.com/office/word/2012/wordml" xmlns:w16cex="http://schemas.microsoft.com/office/word/2018/wordml/cex" xmlns:w16cid="http://schemas.microsoft.com/office/word/2016/wordml/cid" xmlns:w16="http://schemas.microsoft.com/office/word/2018/wordml" xmlns:w16se="http://schemas.microsoft.com/office/word/2015/wordml/symex" xmlns:wpg="http://schemas.microsoft.com/office/word/2010/wordprocessingGroup" xmlns:wpi="http://schemas.microsoft.com/office/word/2010/wordprocessingInk" xmlns:wne="http://schemas.microsoft.com/office/word/2006/wordml" xmlns:wps="http://schemas.microsoft.com/office/word/2010/wordprocessingShape" mc:Ignorable="w14 w15 w16se w16cid w16 w16cex wp14">
   <w:body>
     <w:p>
       <w:pPr>
@@ -17,7 +17,16 @@
         <w:pStyle w:val="Untertitel"/>
       </w:pPr>
       <w:r>
-        <w:t>Wolfgang Hallmann – DF7PN – ©2017 ff.</w:t>
+        <w:t>Wolfgang Hallmann – DF7PN – ©</w:t>
+      </w:r>
+      <w:r>
+        <w:t>2020</w:t>
+      </w:r>
+      <w:r>
+        <w:t xml:space="preserve"> ff.</w:t>
+      </w:r>
+      <w:r>
+        <w:t xml:space="preserve"> – Version 1.2 Nov 2020</w:t>
       </w:r>
     </w:p>
     <w:p/>
@@ -2113,6 +2122,158 @@
             </w:pPr>
             <w:r>
               <w:lastRenderedPageBreak/>
+              <w:t>-q</w:t>
+            </w:r>
+          </w:p>
+        </w:tc>
+        <w:tc>
+          <w:tcPr>
+            <w:tcW w:w="1428" w:type="dxa"/>
+          </w:tcPr>
+          <w:p>
+            <w:pPr>
+              <w:tabs>
+                <w:tab w:val="left" w:pos="426"/>
+              </w:tabs>
+            </w:pPr>
+            <w:r>
+              <w:t>0..99</w:t>
+            </w:r>
+            <w:r>
+              <w:br/>
+              <w:t>Empfohlen 80 +/-10</w:t>
+            </w:r>
+          </w:p>
+        </w:tc>
+        <w:tc>
+          <w:tcPr>
+            <w:tcW w:w="1050" w:type="dxa"/>
+          </w:tcPr>
+          <w:p>
+            <w:pPr>
+              <w:tabs>
+                <w:tab w:val="left" w:pos="426"/>
+              </w:tabs>
+              <w:rPr>
+                <w:lang w:val="en-US"/>
+              </w:rPr>
+            </w:pPr>
+            <w:r>
+              <w:rPr>
+                <w:lang w:val="en-US"/>
+              </w:rPr>
+              <w:t>0</w:t>
+            </w:r>
+          </w:p>
+        </w:tc>
+        <w:tc>
+          <w:tcPr>
+            <w:tcW w:w="1002" w:type="dxa"/>
+          </w:tcPr>
+          <w:p>
+            <w:pPr>
+              <w:tabs>
+                <w:tab w:val="left" w:pos="426"/>
+              </w:tabs>
+              <w:rPr>
+                <w:lang w:val="en-US"/>
+              </w:rPr>
+            </w:pPr>
+            <w:proofErr w:type="spellStart"/>
+            <w:r>
+              <w:rPr>
+                <w:lang w:val="en-US"/>
+              </w:rPr>
+              <w:t>Prozent</w:t>
+            </w:r>
+            <w:proofErr w:type="spellEnd"/>
+          </w:p>
+        </w:tc>
+        <w:tc>
+          <w:tcPr>
+            <w:tcW w:w="4389" w:type="dxa"/>
+          </w:tcPr>
+          <w:p>
+            <w:pPr>
+              <w:tabs>
+                <w:tab w:val="left" w:pos="426"/>
+              </w:tabs>
+            </w:pPr>
+            <w:proofErr w:type="spellStart"/>
+            <w:r>
+              <w:t>Squelch</w:t>
+            </w:r>
+            <w:proofErr w:type="spellEnd"/>
+            <w:r>
+              <w:t xml:space="preserve">-Level, wird in die SDRCFG.TXT mit übernommen und wirkt sich auf die </w:t>
+            </w:r>
+            <w:proofErr w:type="gramStart"/>
+            <w:r>
+              <w:t>CPU Last</w:t>
+            </w:r>
+            <w:proofErr w:type="gramEnd"/>
+            <w:r>
+              <w:t xml:space="preserve"> von </w:t>
+            </w:r>
+            <w:proofErr w:type="spellStart"/>
+            <w:r>
+              <w:t>sdrtst</w:t>
+            </w:r>
+            <w:proofErr w:type="spellEnd"/>
+            <w:r>
+              <w:t xml:space="preserve"> aus. </w:t>
+            </w:r>
+            <w:proofErr w:type="spellStart"/>
+            <w:r>
+              <w:t>Squelch</w:t>
+            </w:r>
+            <w:proofErr w:type="spellEnd"/>
+            <w:r>
+              <w:t xml:space="preserve"> offen = 0, maximale Last. </w:t>
+            </w:r>
+            <w:proofErr w:type="spellStart"/>
+            <w:r>
+              <w:t>Squelch</w:t>
+            </w:r>
+            <w:proofErr w:type="spellEnd"/>
+            <w:r>
+              <w:t xml:space="preserve"> leicht geschlossen = 90 …10= stark geschlossen. </w:t>
+            </w:r>
+            <w:r>
+              <w:br/>
+              <w:t xml:space="preserve">Muss man ausprobieren und die </w:t>
+            </w:r>
+            <w:proofErr w:type="spellStart"/>
+            <w:r>
+              <w:t>CPULast</w:t>
+            </w:r>
+            <w:proofErr w:type="spellEnd"/>
+            <w:r>
+              <w:t xml:space="preserve"> beobachten. Immer wenn man die SDRCFG mit einem Testwert speichert wirkt sich das in wenigen Sekunden auf die </w:t>
+            </w:r>
+            <w:proofErr w:type="gramStart"/>
+            <w:r>
+              <w:t>CPU Last</w:t>
+            </w:r>
+            <w:proofErr w:type="gramEnd"/>
+            <w:r>
+              <w:t xml:space="preserve"> aus. Optimaler Wert gefunden? Dann hier einsetzen.</w:t>
+            </w:r>
+          </w:p>
+        </w:tc>
+      </w:tr>
+      <w:tr>
+        <w:tc>
+          <w:tcPr>
+            <w:tcW w:w="1193" w:type="dxa"/>
+          </w:tcPr>
+          <w:p>
+            <w:pPr>
+              <w:tabs>
+                <w:tab w:val="left" w:pos="426"/>
+              </w:tabs>
+            </w:pPr>
+            <w:r>
               <w:t>-v</w:t>
             </w:r>
           </w:p>
@@ -2406,10 +2567,12 @@
           <w:tab w:val="left" w:pos="426"/>
         </w:tabs>
       </w:pPr>
+      <w:proofErr w:type="gramStart"/>
       <w:r>
         <w:t>./</w:t>
       </w:r>
       <w:proofErr w:type="spellStart"/>
+      <w:proofErr w:type="gramEnd"/>
       <w:r>
         <w:rPr>
           <w:b/>
@@ -2418,7 +2581,13 @@
       </w:r>
       <w:proofErr w:type="spellEnd"/>
       <w:r>
-        <w:t xml:space="preserve"> -n 5 -H /</w:t>
+        <w:t xml:space="preserve"> </w:t>
+      </w:r>
+      <w:r>
+        <w:t xml:space="preserve">-q 80 </w:t>
+      </w:r>
+      <w:r>
+        <w:t>-n 5 -H /</w:t>
       </w:r>
       <w:proofErr w:type="spellStart"/>
       <w:r>
@@ -5510,8 +5679,13 @@
             </w:r>
             <w:proofErr w:type="spellEnd"/>
             <w:r>
-              <w:t xml:space="preserve"> must</w:t>
-            </w:r>
+              <w:t xml:space="preserve"> </w:t>
+            </w:r>
+            <w:proofErr w:type="spellStart"/>
+            <w:r>
+              <w:t>must</w:t>
+            </w:r>
+            <w:proofErr w:type="spellEnd"/>
           </w:p>
         </w:tc>
         <w:tc>
@@ -5764,8 +5938,13 @@
                 <w:tab w:val="left" w:pos="426"/>
               </w:tabs>
             </w:pPr>
-            <w:r>
-              <w:t xml:space="preserve">Must </w:t>
+            <w:proofErr w:type="spellStart"/>
+            <w:r>
+              <w:t>Must</w:t>
+            </w:r>
+            <w:proofErr w:type="spellEnd"/>
+            <w:r>
+              <w:t xml:space="preserve"> </w:t>
             </w:r>
             <w:proofErr w:type="spellStart"/>
             <w:r>
@@ -6017,8 +6196,13 @@
                 <w:tab w:val="left" w:pos="426"/>
               </w:tabs>
             </w:pPr>
-            <w:r>
-              <w:t xml:space="preserve">Must </w:t>
+            <w:proofErr w:type="spellStart"/>
+            <w:r>
+              <w:t>Must</w:t>
+            </w:r>
+            <w:proofErr w:type="spellEnd"/>
+            <w:r>
+              <w:t xml:space="preserve"> </w:t>
             </w:r>
             <w:proofErr w:type="spellStart"/>
             <w:r>
@@ -6890,7 +7074,7 @@
               </w:tabs>
             </w:pPr>
             <w:r>
-              <w:t>-v</w:t>
+              <w:t>-q</w:t>
             </w:r>
           </w:p>
         </w:tc>
@@ -6904,6 +7088,20 @@
                 <w:tab w:val="left" w:pos="426"/>
               </w:tabs>
             </w:pPr>
+            <w:r>
+              <w:t>0...99</w:t>
+            </w:r>
+            <w:r>
+              <w:br/>
+            </w:r>
+            <w:proofErr w:type="spellStart"/>
+            <w:r>
+              <w:t>recomm</w:t>
+            </w:r>
+            <w:proofErr w:type="spellEnd"/>
+            <w:r>
+              <w:t>: 80 +/- 10</w:t>
+            </w:r>
           </w:p>
         </w:tc>
         <w:tc>
@@ -6923,7 +7121,7 @@
               <w:rPr>
                 <w:lang w:val="en-US"/>
               </w:rPr>
-              <w:t>No must</w:t>
+              <w:t>0</w:t>
             </w:r>
           </w:p>
         </w:tc>
@@ -6940,6 +7138,12 @@
                 <w:lang w:val="en-US"/>
               </w:rPr>
             </w:pPr>
+            <w:r>
+              <w:rPr>
+                <w:lang w:val="en-US"/>
+              </w:rPr>
+              <w:t>percent</w:t>
+            </w:r>
           </w:p>
         </w:tc>
         <w:tc>
@@ -6949,29 +7153,261 @@
           <w:p>
             <w:pPr>
               <w:tabs>
-                <w:tab w:val="left" w:pos="426"/>
-              </w:tabs>
-              <w:rPr>
-                <w:lang w:val="en-US"/>
-              </w:rPr>
-            </w:pPr>
-            <w:r>
-              <w:rPr>
-                <w:lang w:val="en-US"/>
-              </w:rPr>
-              <w:t>Verbose (</w:t>
-            </w:r>
-            <w:r>
-              <w:rPr>
-                <w:lang w:val="en-US"/>
-              </w:rPr>
-              <w:t>anything you need to foll</w:t>
-            </w:r>
-            <w:r>
-              <w:rPr>
-                <w:lang w:val="en-US"/>
-              </w:rPr>
-              <w:t xml:space="preserve">ow the process can be redirected to a log file) </w:t>
+                <w:tab w:val="left" w:pos="1085"/>
+              </w:tabs>
+            </w:pPr>
+            <w:r>
+              <w:rPr>
+                <w:lang w:val="en-US"/>
+              </w:rPr>
+              <w:t>Squelch-level, uses as param in sdrcfg.txt in each frequency line.</w:t>
+            </w:r>
+            <w:r>
+              <w:rPr>
+                <w:lang w:val="en-US"/>
+              </w:rPr>
+              <w:t xml:space="preserve"> </w:t>
+            </w:r>
+            <w:r>
+              <w:rPr>
+                <w:lang w:val="en-US"/>
+              </w:rPr>
+              <w:t xml:space="preserve">If default 0, you see high </w:t>
+            </w:r>
+            <w:proofErr w:type="spellStart"/>
+            <w:r>
+              <w:rPr>
+                <w:lang w:val="en-US"/>
+              </w:rPr>
+              <w:t>cpu</w:t>
+            </w:r>
+            <w:proofErr w:type="spellEnd"/>
+            <w:r>
+              <w:rPr>
+                <w:lang w:val="en-US"/>
+              </w:rPr>
+              <w:t xml:space="preserve"> usage on </w:t>
+            </w:r>
+            <w:proofErr w:type="spellStart"/>
+            <w:r>
+              <w:rPr>
+                <w:lang w:val="en-US"/>
+              </w:rPr>
+              <w:t>sdrtst</w:t>
+            </w:r>
+            <w:proofErr w:type="spellEnd"/>
+            <w:r>
+              <w:rPr>
+                <w:lang w:val="en-US"/>
+              </w:rPr>
+              <w:t xml:space="preserve">. </w:t>
+            </w:r>
+            <w:r>
+              <w:rPr>
+                <w:lang w:val="en-US"/>
+              </w:rPr>
+              <w:t xml:space="preserve"> Squelch </w:t>
+            </w:r>
+            <w:r>
+              <w:rPr>
+                <w:lang w:val="en-US"/>
+              </w:rPr>
+              <w:t>s</w:t>
+            </w:r>
+            <w:r>
+              <w:rPr>
+                <w:lang w:val="en-US"/>
+              </w:rPr>
+              <w:t xml:space="preserve">lightly closed </w:t>
+            </w:r>
+            <w:r>
+              <w:rPr>
+                <w:lang w:val="en-US"/>
+              </w:rPr>
+              <w:t xml:space="preserve">= </w:t>
+            </w:r>
+            <w:proofErr w:type="gramStart"/>
+            <w:r>
+              <w:rPr>
+                <w:lang w:val="en-US"/>
+              </w:rPr>
+              <w:t xml:space="preserve">90 </w:t>
+            </w:r>
+            <w:r>
+              <w:rPr>
+                <w:lang w:val="en-US"/>
+              </w:rPr>
+              <w:t xml:space="preserve"> </w:t>
+            </w:r>
+            <w:proofErr w:type="spellStart"/>
+            <w:r>
+              <w:rPr>
+                <w:lang w:val="en-US"/>
+              </w:rPr>
+              <w:t>downto</w:t>
+            </w:r>
+            <w:proofErr w:type="spellEnd"/>
+            <w:proofErr w:type="gramEnd"/>
+            <w:r>
+              <w:rPr>
+                <w:lang w:val="en-US"/>
+              </w:rPr>
+              <w:t xml:space="preserve"> 1</w:t>
+            </w:r>
+            <w:r>
+              <w:rPr>
+                <w:lang w:val="en-US"/>
+              </w:rPr>
+              <w:t>0</w:t>
+            </w:r>
+            <w:r>
+              <w:rPr>
+                <w:lang w:val="en-US"/>
+              </w:rPr>
+              <w:t xml:space="preserve"> </w:t>
+            </w:r>
+            <w:r>
+              <w:rPr>
+                <w:lang w:val="en-US"/>
+              </w:rPr>
+              <w:t xml:space="preserve">= </w:t>
+            </w:r>
+            <w:proofErr w:type="spellStart"/>
+            <w:r>
+              <w:rPr>
+                <w:lang w:val="en-US"/>
+              </w:rPr>
+              <w:t>completly</w:t>
+            </w:r>
+            <w:proofErr w:type="spellEnd"/>
+            <w:r>
+              <w:rPr>
+                <w:lang w:val="en-US"/>
+              </w:rPr>
+              <w:t xml:space="preserve"> closed</w:t>
+            </w:r>
+            <w:r>
+              <w:rPr>
+                <w:lang w:val="en-US"/>
+              </w:rPr>
+              <w:t xml:space="preserve">. </w:t>
+            </w:r>
+            <w:r>
+              <w:rPr>
+                <w:lang w:val="en-US"/>
+              </w:rPr>
+              <w:br/>
+            </w:r>
+            <w:r>
+              <w:rPr>
+                <w:lang w:val="en-US"/>
+              </w:rPr>
+              <w:t>You hav</w:t>
+            </w:r>
+            <w:r>
+              <w:rPr>
+                <w:lang w:val="en-US"/>
+              </w:rPr>
+              <w:t xml:space="preserve">e to try the best value. </w:t>
+            </w:r>
+            <w:r>
+              <w:rPr>
+                <w:lang w:val="en-US"/>
+              </w:rPr>
+              <w:t xml:space="preserve">Save some </w:t>
+            </w:r>
+            <w:r>
+              <w:rPr>
+                <w:lang w:val="en-US"/>
+              </w:rPr>
+              <w:t xml:space="preserve">values in sdrcfg.txt and save while </w:t>
+            </w:r>
+            <w:proofErr w:type="spellStart"/>
+            <w:r>
+              <w:rPr>
+                <w:lang w:val="en-US"/>
+              </w:rPr>
+              <w:t>s</w:t>
+            </w:r>
+            <w:r>
+              <w:rPr>
+                <w:lang w:val="en-US"/>
+              </w:rPr>
+              <w:t>drtst</w:t>
+            </w:r>
+            <w:proofErr w:type="spellEnd"/>
+            <w:r>
+              <w:rPr>
+                <w:lang w:val="en-US"/>
+              </w:rPr>
+              <w:t xml:space="preserve"> is running. </w:t>
+            </w:r>
+            <w:r>
+              <w:t xml:space="preserve">Watch </w:t>
+            </w:r>
+            <w:proofErr w:type="spellStart"/>
+            <w:r>
+              <w:t>cpu</w:t>
+            </w:r>
+            <w:proofErr w:type="spellEnd"/>
+            <w:r>
+              <w:t xml:space="preserve"> </w:t>
+            </w:r>
+            <w:proofErr w:type="spellStart"/>
+            <w:r>
+              <w:t>usage</w:t>
+            </w:r>
+            <w:proofErr w:type="spellEnd"/>
+            <w:r>
+              <w:t xml:space="preserve">. </w:t>
+            </w:r>
+            <w:r>
+              <w:rPr>
+                <w:lang w:val="en-US"/>
+              </w:rPr>
+              <w:t>If not going down check next reduced by</w:t>
+            </w:r>
+            <w:r>
+              <w:rPr>
+                <w:lang w:val="en-US"/>
+              </w:rPr>
+              <w:t xml:space="preserve"> 10 until usage gets lower. </w:t>
+            </w:r>
+            <w:r>
+              <w:t xml:space="preserve">Optimal </w:t>
+            </w:r>
+            <w:proofErr w:type="spellStart"/>
+            <w:r>
+              <w:t>value</w:t>
+            </w:r>
+            <w:proofErr w:type="spellEnd"/>
+            <w:r>
+              <w:t xml:space="preserve"> </w:t>
+            </w:r>
+            <w:proofErr w:type="spellStart"/>
+            <w:r>
+              <w:t>d</w:t>
+            </w:r>
+            <w:r>
+              <w:t>epends</w:t>
+            </w:r>
+            <w:proofErr w:type="spellEnd"/>
+            <w:r>
+              <w:t xml:space="preserve"> on </w:t>
+            </w:r>
+            <w:proofErr w:type="spellStart"/>
+            <w:r>
+              <w:t>hardware</w:t>
+            </w:r>
+            <w:proofErr w:type="spellEnd"/>
+            <w:r>
+              <w:t xml:space="preserve">. </w:t>
+            </w:r>
+            <w:r>
+              <w:rPr>
+                <w:lang w:val="en-US"/>
+              </w:rPr>
+              <w:t>If found a good value, add it here.</w:t>
             </w:r>
           </w:p>
         </w:tc>
@@ -6986,14 +7422,113 @@
               <w:tabs>
                 <w:tab w:val="left" w:pos="426"/>
               </w:tabs>
-              <w:rPr>
-                <w:lang w:val="en-US"/>
-              </w:rPr>
-            </w:pPr>
-            <w:r>
-              <w:rPr>
-                <w:lang w:val="en-US"/>
-              </w:rPr>
+            </w:pPr>
+            <w:r>
+              <w:t>-v</w:t>
+            </w:r>
+          </w:p>
+        </w:tc>
+        <w:tc>
+          <w:tcPr>
+            <w:tcW w:w="1428" w:type="dxa"/>
+          </w:tcPr>
+          <w:p>
+            <w:pPr>
+              <w:tabs>
+                <w:tab w:val="left" w:pos="426"/>
+              </w:tabs>
+            </w:pPr>
+          </w:p>
+        </w:tc>
+        <w:tc>
+          <w:tcPr>
+            <w:tcW w:w="1050" w:type="dxa"/>
+          </w:tcPr>
+          <w:p>
+            <w:pPr>
+              <w:tabs>
+                <w:tab w:val="left" w:pos="426"/>
+              </w:tabs>
+              <w:rPr>
+                <w:lang w:val="en-US"/>
+              </w:rPr>
+            </w:pPr>
+            <w:r>
+              <w:rPr>
+                <w:lang w:val="en-US"/>
+              </w:rPr>
+              <w:t>No must</w:t>
+            </w:r>
+          </w:p>
+        </w:tc>
+        <w:tc>
+          <w:tcPr>
+            <w:tcW w:w="1002" w:type="dxa"/>
+          </w:tcPr>
+          <w:p>
+            <w:pPr>
+              <w:tabs>
+                <w:tab w:val="left" w:pos="426"/>
+              </w:tabs>
+              <w:rPr>
+                <w:lang w:val="en-US"/>
+              </w:rPr>
+            </w:pPr>
+          </w:p>
+        </w:tc>
+        <w:tc>
+          <w:tcPr>
+            <w:tcW w:w="4389" w:type="dxa"/>
+          </w:tcPr>
+          <w:p>
+            <w:pPr>
+              <w:tabs>
+                <w:tab w:val="left" w:pos="426"/>
+              </w:tabs>
+              <w:rPr>
+                <w:lang w:val="en-US"/>
+              </w:rPr>
+            </w:pPr>
+            <w:r>
+              <w:rPr>
+                <w:lang w:val="en-US"/>
+              </w:rPr>
+              <w:t>Verbose (</w:t>
+            </w:r>
+            <w:r>
+              <w:rPr>
+                <w:lang w:val="en-US"/>
+              </w:rPr>
+              <w:t>anything you need to foll</w:t>
+            </w:r>
+            <w:r>
+              <w:rPr>
+                <w:lang w:val="en-US"/>
+              </w:rPr>
+              <w:t xml:space="preserve">ow the process can be redirected to a log file) </w:t>
+            </w:r>
+          </w:p>
+        </w:tc>
+      </w:tr>
+      <w:tr>
+        <w:tc>
+          <w:tcPr>
+            <w:tcW w:w="1193" w:type="dxa"/>
+          </w:tcPr>
+          <w:p>
+            <w:pPr>
+              <w:tabs>
+                <w:tab w:val="left" w:pos="426"/>
+              </w:tabs>
+              <w:rPr>
+                <w:lang w:val="en-US"/>
+              </w:rPr>
+            </w:pPr>
+            <w:r>
+              <w:rPr>
+                <w:lang w:val="en-US"/>
+              </w:rPr>
+              <w:lastRenderedPageBreak/>
               <w:t>-w</w:t>
             </w:r>
           </w:p>
@@ -7232,7 +7767,6 @@
         <w:rPr>
           <w:lang w:val="en-US"/>
         </w:rPr>
-        <w:lastRenderedPageBreak/>
         <w:t>Some samples</w:t>
       </w:r>
       <w:r>
@@ -7763,17 +8297,17 @@
         </w:tabs>
         <w:rPr>
           <w:b/>
-          <w:lang w:val="en-US"/>
-        </w:rPr>
-      </w:pPr>
+        </w:rPr>
+      </w:pPr>
+      <w:proofErr w:type="spellStart"/>
       <w:r>
         <w:rPr>
           <w:b/>
-          <w:lang w:val="en-US"/>
         </w:rPr>
         <w:lastRenderedPageBreak/>
         <w:t>History</w:t>
       </w:r>
+      <w:proofErr w:type="spellEnd"/>
     </w:p>
     <w:p>
       <w:pPr>
@@ -8108,8 +8642,16 @@
         <w:spacing w:after="0" w:line="240" w:lineRule="auto"/>
         <w:rPr>
           <w:rFonts w:ascii="Arial Narrow" w:hAnsi="Arial Narrow"/>
-        </w:rPr>
-      </w:pPr>
+          <w:lang w:val="en-US"/>
+        </w:rPr>
+      </w:pPr>
+      <w:r>
+        <w:rPr>
+          <w:rFonts w:ascii="Arial Narrow" w:hAnsi="Arial Narrow"/>
+          <w:lang w:val="en-US"/>
+        </w:rPr>
+        <w:t>23.11.2018</w:t>
+      </w:r>
     </w:p>
     <w:p>
       <w:pPr>
@@ -8122,13 +8664,6 @@
           <w:lang w:val="en-US"/>
         </w:rPr>
       </w:pPr>
-      <w:r>
-        <w:rPr>
-          <w:rFonts w:ascii="Arial Narrow" w:hAnsi="Arial Narrow"/>
-          <w:lang w:val="en-US"/>
-        </w:rPr>
-        <w:t>23.11.2018</w:t>
-      </w:r>
     </w:p>
     <w:p>
       <w:pPr>
@@ -8138,7 +8673,6 @@
         <w:spacing w:after="0" w:line="240" w:lineRule="auto"/>
         <w:rPr>
           <w:rFonts w:ascii="Arial Narrow" w:hAnsi="Arial Narrow"/>
-          <w:lang w:val="en-US"/>
         </w:rPr>
       </w:pPr>
     </w:p>
@@ -8150,31 +8684,13 @@
         <w:spacing w:after="0" w:line="240" w:lineRule="auto"/>
         <w:rPr>
           <w:rFonts w:ascii="Arial Narrow" w:hAnsi="Arial Narrow"/>
-          <w:lang w:val="en-US"/>
-        </w:rPr>
-      </w:pPr>
-      <w:r>
-        <w:rPr>
-          <w:rFonts w:ascii="Arial Narrow" w:hAnsi="Arial Narrow"/>
-          <w:lang w:val="en-US"/>
-        </w:rPr>
-        <w:t xml:space="preserve">---------------------------- history </w:t>
-      </w:r>
-      <w:proofErr w:type="spellStart"/>
-      <w:r>
-        <w:rPr>
-          <w:rFonts w:ascii="Arial Narrow" w:hAnsi="Arial Narrow"/>
-          <w:lang w:val="en-US"/>
-        </w:rPr>
-        <w:t>english</w:t>
-      </w:r>
-      <w:proofErr w:type="spellEnd"/>
-      <w:r>
-        <w:rPr>
-          <w:rFonts w:ascii="Arial Narrow" w:hAnsi="Arial Narrow"/>
-          <w:lang w:val="en-US"/>
-        </w:rPr>
-        <w:t xml:space="preserve"> --------------------------</w:t>
+        </w:rPr>
+      </w:pPr>
+      <w:r>
+        <w:rPr>
+          <w:rFonts w:ascii="Arial Narrow" w:hAnsi="Arial Narrow"/>
+        </w:rPr>
+        <w:t xml:space="preserve">Version 1.2 </w:t>
       </w:r>
     </w:p>
     <w:p>
@@ -8185,7 +8701,6 @@
         <w:spacing w:after="0" w:line="240" w:lineRule="auto"/>
         <w:rPr>
           <w:rFonts w:ascii="Arial Narrow" w:hAnsi="Arial Narrow"/>
-          <w:lang w:val="en-US"/>
         </w:rPr>
       </w:pPr>
     </w:p>
@@ -8197,41 +8712,70 @@
         <w:spacing w:after="0" w:line="240" w:lineRule="auto"/>
         <w:rPr>
           <w:rFonts w:ascii="Arial Narrow" w:hAnsi="Arial Narrow"/>
-          <w:lang w:val="en-US"/>
-        </w:rPr>
-      </w:pPr>
-      <w:r>
-        <w:rPr>
-          <w:rFonts w:ascii="Arial Narrow" w:hAnsi="Arial Narrow"/>
-          <w:lang w:val="en-US"/>
-        </w:rPr>
-        <w:t xml:space="preserve">copy to </w:t>
-      </w:r>
-      <w:proofErr w:type="spellStart"/>
-      <w:r>
-        <w:rPr>
-          <w:rFonts w:ascii="Arial Narrow" w:hAnsi="Arial Narrow"/>
-          <w:lang w:val="en-US"/>
-        </w:rPr>
-        <w:t>dxlAPRS</w:t>
-      </w:r>
-      <w:proofErr w:type="spellEnd"/>
-      <w:r>
-        <w:rPr>
-          <w:rFonts w:ascii="Arial Narrow" w:hAnsi="Arial Narrow"/>
-          <w:lang w:val="en-US"/>
-        </w:rPr>
-        <w:t>/</w:t>
-      </w:r>
-      <w:proofErr w:type="spellStart"/>
-      <w:r>
-        <w:rPr>
-          <w:rFonts w:ascii="Arial Narrow" w:hAnsi="Arial Narrow"/>
-          <w:lang w:val="en-US"/>
-        </w:rPr>
-        <w:t>src</w:t>
-      </w:r>
-      <w:proofErr w:type="spellEnd"/>
+        </w:rPr>
+      </w:pPr>
+      <w:proofErr w:type="spellStart"/>
+      <w:r>
+        <w:rPr>
+          <w:rFonts w:ascii="Arial Narrow" w:hAnsi="Arial Narrow"/>
+        </w:rPr>
+        <w:t>version</w:t>
+      </w:r>
+      <w:proofErr w:type="spellEnd"/>
+      <w:r>
+        <w:rPr>
+          <w:rFonts w:ascii="Arial Narrow" w:hAnsi="Arial Narrow"/>
+        </w:rPr>
+        <w:t xml:space="preserve"> 1.0</w:t>
+      </w:r>
+      <w:r>
+        <w:rPr>
+          <w:rFonts w:ascii="Arial Narrow" w:hAnsi="Arial Narrow"/>
+        </w:rPr>
+        <w:t>2</w:t>
+      </w:r>
+      <w:r>
+        <w:rPr>
+          <w:rFonts w:ascii="Arial Narrow" w:hAnsi="Arial Narrow"/>
+        </w:rPr>
+        <w:t xml:space="preserve"> / 0</w:t>
+      </w:r>
+      <w:r>
+        <w:rPr>
+          <w:rFonts w:ascii="Arial Narrow" w:hAnsi="Arial Narrow"/>
+        </w:rPr>
+        <w:t>2</w:t>
+      </w:r>
+      <w:r>
+        <w:rPr>
+          <w:rFonts w:ascii="Arial Narrow" w:hAnsi="Arial Narrow"/>
+        </w:rPr>
+        <w:t>.</w:t>
+      </w:r>
+      <w:r>
+        <w:rPr>
+          <w:rFonts w:ascii="Arial Narrow" w:hAnsi="Arial Narrow"/>
+        </w:rPr>
+        <w:t>10</w:t>
+      </w:r>
+      <w:r>
+        <w:rPr>
+          <w:rFonts w:ascii="Arial Narrow" w:hAnsi="Arial Narrow"/>
+        </w:rPr>
+        <w:t>.20</w:t>
+      </w:r>
+      <w:r>
+        <w:rPr>
+          <w:rFonts w:ascii="Arial Narrow" w:hAnsi="Arial Narrow"/>
+        </w:rPr>
+        <w:t>20</w:t>
+      </w:r>
+      <w:r>
+        <w:rPr>
+          <w:rFonts w:ascii="Arial Narrow" w:hAnsi="Arial Narrow"/>
+        </w:rPr>
+        <w:t xml:space="preserve"> /</w:t>
+      </w:r>
     </w:p>
     <w:p>
       <w:pPr>
@@ -8241,16 +8785,8 @@
         <w:spacing w:after="0" w:line="240" w:lineRule="auto"/>
         <w:rPr>
           <w:rFonts w:ascii="Arial Narrow" w:hAnsi="Arial Narrow"/>
-          <w:lang w:val="en-US"/>
-        </w:rPr>
-      </w:pPr>
-      <w:r>
-        <w:rPr>
-          <w:rFonts w:ascii="Arial Narrow" w:hAnsi="Arial Narrow"/>
-          <w:lang w:val="en-US"/>
-        </w:rPr>
-        <w:t>compile with:</w:t>
-      </w:r>
+        </w:rPr>
+      </w:pPr>
     </w:p>
     <w:p>
       <w:pPr>
@@ -8260,66 +8796,20 @@
         <w:spacing w:after="0" w:line="240" w:lineRule="auto"/>
         <w:rPr>
           <w:rFonts w:ascii="Arial Narrow" w:hAnsi="Arial Narrow"/>
-          <w:lang w:val="en-US"/>
-        </w:rPr>
-      </w:pPr>
-      <w:proofErr w:type="spellStart"/>
-      <w:r>
-        <w:rPr>
-          <w:rFonts w:ascii="Arial Narrow" w:hAnsi="Arial Narrow"/>
-          <w:lang w:val="en-US"/>
-        </w:rPr>
-        <w:t>gcc</w:t>
-      </w:r>
-      <w:proofErr w:type="spellEnd"/>
-      <w:r>
-        <w:rPr>
-          <w:rFonts w:ascii="Arial Narrow" w:hAnsi="Arial Narrow"/>
-          <w:lang w:val="en-US"/>
-        </w:rPr>
-        <w:t xml:space="preserve"> -o </w:t>
-      </w:r>
-      <w:proofErr w:type="spellStart"/>
-      <w:r>
-        <w:rPr>
-          <w:rFonts w:ascii="Arial Narrow" w:hAnsi="Arial Narrow"/>
-          <w:lang w:val="en-US"/>
-        </w:rPr>
-        <w:t>scannerlist</w:t>
-      </w:r>
-      <w:proofErr w:type="spellEnd"/>
-      <w:r>
-        <w:rPr>
-          <w:rFonts w:ascii="Arial Narrow" w:hAnsi="Arial Narrow"/>
-          <w:lang w:val="en-US"/>
-        </w:rPr>
-        <w:t xml:space="preserve"> </w:t>
-      </w:r>
-      <w:proofErr w:type="spellStart"/>
-      <w:r>
-        <w:rPr>
-          <w:rFonts w:ascii="Arial Narrow" w:hAnsi="Arial Narrow"/>
-          <w:lang w:val="en-US"/>
-        </w:rPr>
-        <w:t>scannerlist.c</w:t>
-      </w:r>
-      <w:proofErr w:type="spellEnd"/>
-      <w:r>
-        <w:rPr>
-          <w:rFonts w:ascii="Arial Narrow" w:hAnsi="Arial Narrow"/>
-          <w:lang w:val="en-US"/>
-        </w:rPr>
-        <w:t xml:space="preserve"> -</w:t>
-      </w:r>
-      <w:proofErr w:type="spellStart"/>
-      <w:r>
-        <w:rPr>
-          <w:rFonts w:ascii="Arial Narrow" w:hAnsi="Arial Narrow"/>
-          <w:lang w:val="en-US"/>
-        </w:rPr>
-        <w:t>lm</w:t>
-      </w:r>
-      <w:proofErr w:type="spellEnd"/>
+        </w:rPr>
+      </w:pPr>
+      <w:r>
+        <w:rPr>
+          <w:rFonts w:ascii="Arial Narrow" w:hAnsi="Arial Narrow"/>
+        </w:rPr>
+        <w:t xml:space="preserve">Neuer </w:t>
+      </w:r>
+      <w:r>
+        <w:rPr>
+          <w:rFonts w:ascii="Arial Narrow" w:hAnsi="Arial Narrow"/>
+        </w:rPr>
+        <w:t xml:space="preserve">Parameter: </w:t>
+      </w:r>
     </w:p>
     <w:p>
       <w:pPr>
@@ -8329,9 +8819,44 @@
         <w:spacing w:after="0" w:line="240" w:lineRule="auto"/>
         <w:rPr>
           <w:rFonts w:ascii="Arial Narrow" w:hAnsi="Arial Narrow"/>
-          <w:lang w:val="en-US"/>
-        </w:rPr>
-      </w:pPr>
+        </w:rPr>
+      </w:pPr>
+      <w:r>
+        <w:rPr>
+          <w:rFonts w:ascii="Arial Narrow" w:hAnsi="Arial Narrow"/>
+        </w:rPr>
+        <w:t xml:space="preserve"> „-q </w:t>
+      </w:r>
+      <w:proofErr w:type="spellStart"/>
+      <w:r>
+        <w:rPr>
+          <w:rFonts w:ascii="Arial Narrow" w:hAnsi="Arial Narrow"/>
+        </w:rPr>
+        <w:t>nnn</w:t>
+      </w:r>
+      <w:proofErr w:type="spellEnd"/>
+      <w:proofErr w:type="gramStart"/>
+      <w:r>
+        <w:rPr>
+          <w:rFonts w:ascii="Arial Narrow" w:hAnsi="Arial Narrow"/>
+        </w:rPr>
+        <w:t xml:space="preserve">“  </w:t>
+      </w:r>
+      <w:proofErr w:type="spellStart"/>
+      <w:r>
+        <w:rPr>
+          <w:rFonts w:ascii="Arial Narrow" w:hAnsi="Arial Narrow"/>
+        </w:rPr>
+        <w:t>Squelchwert</w:t>
+      </w:r>
+      <w:proofErr w:type="spellEnd"/>
+      <w:proofErr w:type="gramEnd"/>
+      <w:r>
+        <w:rPr>
+          <w:rFonts w:ascii="Arial Narrow" w:hAnsi="Arial Narrow"/>
+        </w:rPr>
+        <w:t xml:space="preserve"> für die sdrcfg.txt (Frequenzliste)</w:t>
+      </w:r>
     </w:p>
     <w:p>
       <w:pPr>
@@ -8341,16 +8866,8 @@
         <w:spacing w:after="0" w:line="240" w:lineRule="auto"/>
         <w:rPr>
           <w:rFonts w:ascii="Arial Narrow" w:hAnsi="Arial Narrow"/>
-          <w:lang w:val="en-US"/>
-        </w:rPr>
-      </w:pPr>
-      <w:r>
-        <w:rPr>
-          <w:rFonts w:ascii="Arial Narrow" w:hAnsi="Arial Narrow"/>
-          <w:lang w:val="en-US"/>
-        </w:rPr>
-        <w:t>Params: no change</w:t>
-      </w:r>
+        </w:rPr>
+      </w:pPr>
     </w:p>
     <w:p>
       <w:pPr>
@@ -8360,9 +8877,28 @@
         <w:spacing w:after="0" w:line="240" w:lineRule="auto"/>
         <w:rPr>
           <w:rFonts w:ascii="Arial Narrow" w:hAnsi="Arial Narrow"/>
-          <w:lang w:val="en-US"/>
-        </w:rPr>
-      </w:pPr>
+        </w:rPr>
+      </w:pPr>
+      <w:r>
+        <w:rPr>
+          <w:rFonts w:ascii="Arial Narrow" w:hAnsi="Arial Narrow"/>
+        </w:rPr>
+        <w:t xml:space="preserve">Standard: </w:t>
+      </w:r>
+      <w:proofErr w:type="gramStart"/>
+      <w:r>
+        <w:rPr>
+          <w:rFonts w:ascii="Arial Narrow" w:hAnsi="Arial Narrow"/>
+        </w:rPr>
+        <w:t>0  (</w:t>
+      </w:r>
+      <w:proofErr w:type="gramEnd"/>
+      <w:r>
+        <w:rPr>
+          <w:rFonts w:ascii="Arial Narrow" w:hAnsi="Arial Narrow"/>
+        </w:rPr>
+        <w:t>Parameter nicht gesetzt)</w:t>
+      </w:r>
     </w:p>
     <w:p>
       <w:pPr>
@@ -8372,15 +8908,27 @@
         <w:spacing w:after="0" w:line="240" w:lineRule="auto"/>
         <w:rPr>
           <w:rFonts w:ascii="Arial Narrow" w:hAnsi="Arial Narrow"/>
-          <w:lang w:val="en-US"/>
-        </w:rPr>
-      </w:pPr>
-      <w:r>
-        <w:rPr>
-          <w:rFonts w:ascii="Arial Narrow" w:hAnsi="Arial Narrow"/>
-          <w:lang w:val="en-US"/>
-        </w:rPr>
-        <w:t>version 1.01 / 04.01.2018 / the following internal changes:</w:t>
+        </w:rPr>
+      </w:pPr>
+      <w:proofErr w:type="spellStart"/>
+      <w:r>
+        <w:rPr>
+          <w:rFonts w:ascii="Arial Narrow" w:hAnsi="Arial Narrow"/>
+        </w:rPr>
+        <w:t>S</w:t>
+      </w:r>
+      <w:r>
+        <w:rPr>
+          <w:rFonts w:ascii="Arial Narrow" w:hAnsi="Arial Narrow"/>
+        </w:rPr>
+        <w:t>quelch</w:t>
+      </w:r>
+      <w:proofErr w:type="spellEnd"/>
+      <w:r>
+        <w:rPr>
+          <w:rFonts w:ascii="Arial Narrow" w:hAnsi="Arial Narrow"/>
+        </w:rPr>
+        <w:t xml:space="preserve"> leicht geschlossen: 90</w:t>
       </w:r>
     </w:p>
     <w:p>
@@ -8391,9 +8939,14 @@
         <w:spacing w:after="0" w:line="240" w:lineRule="auto"/>
         <w:rPr>
           <w:rFonts w:ascii="Arial Narrow" w:hAnsi="Arial Narrow"/>
-          <w:lang w:val="en-US"/>
-        </w:rPr>
-      </w:pPr>
+        </w:rPr>
+      </w:pPr>
+      <w:r>
+        <w:rPr>
+          <w:rFonts w:ascii="Arial Narrow" w:hAnsi="Arial Narrow"/>
+        </w:rPr>
+        <w:t>In Stufen immer stärker geschlossen, wenn Wert reduziert wird</w:t>
+      </w:r>
     </w:p>
     <w:p>
       <w:pPr>
@@ -8403,31 +8956,13 @@
         <w:spacing w:after="0" w:line="240" w:lineRule="auto"/>
         <w:rPr>
           <w:rFonts w:ascii="Arial Narrow" w:hAnsi="Arial Narrow"/>
-          <w:lang w:val="en-US"/>
-        </w:rPr>
-      </w:pPr>
-      <w:r>
-        <w:rPr>
-          <w:rFonts w:ascii="Arial Narrow" w:hAnsi="Arial Narrow"/>
-          <w:lang w:val="en-US"/>
-        </w:rPr>
-        <w:t xml:space="preserve">- Increased scanning distance between signals from 3 to 4 </w:t>
-      </w:r>
-      <w:proofErr w:type="spellStart"/>
-      <w:r>
-        <w:rPr>
-          <w:rFonts w:ascii="Arial Narrow" w:hAnsi="Arial Narrow"/>
-          <w:lang w:val="en-US"/>
-        </w:rPr>
-        <w:t>KHz</w:t>
-      </w:r>
-      <w:proofErr w:type="spellEnd"/>
-      <w:r>
-        <w:rPr>
-          <w:rFonts w:ascii="Arial Narrow" w:hAnsi="Arial Narrow"/>
-          <w:lang w:val="en-US"/>
-        </w:rPr>
-        <w:t xml:space="preserve"> before assuming this is a new signal (M10)</w:t>
+        </w:rPr>
+      </w:pPr>
+      <w:r>
+        <w:rPr>
+          <w:rFonts w:ascii="Arial Narrow" w:hAnsi="Arial Narrow"/>
+        </w:rPr>
+        <w:t>Empfohlen: 90/80 durch probieren ist das Optimum zu finden.</w:t>
       </w:r>
     </w:p>
     <w:p>
@@ -8438,9 +8973,34 @@
         <w:spacing w:after="0" w:line="240" w:lineRule="auto"/>
         <w:rPr>
           <w:rFonts w:ascii="Arial Narrow" w:hAnsi="Arial Narrow"/>
-          <w:lang w:val="en-US"/>
-        </w:rPr>
-      </w:pPr>
+        </w:rPr>
+      </w:pPr>
+      <w:r>
+        <w:rPr>
+          <w:rFonts w:ascii="Arial Narrow" w:hAnsi="Arial Narrow"/>
+        </w:rPr>
+        <w:t xml:space="preserve">Test:   </w:t>
+      </w:r>
+      <w:proofErr w:type="spellStart"/>
+      <w:r>
+        <w:rPr>
+          <w:rFonts w:ascii="Arial Narrow" w:hAnsi="Arial Narrow"/>
+        </w:rPr>
+        <w:t>sdrtst</w:t>
+      </w:r>
+      <w:proofErr w:type="spellEnd"/>
+      <w:r>
+        <w:rPr>
+          <w:rFonts w:ascii="Arial Narrow" w:hAnsi="Arial Narrow"/>
+        </w:rPr>
+        <w:t xml:space="preserve"> sollte laufen und eine sdrcfg.txt mit einigen Einträgen 3-4 </w:t>
+      </w:r>
+      <w:r>
+        <w:rPr>
+          <w:rFonts w:ascii="Arial Narrow" w:hAnsi="Arial Narrow"/>
+        </w:rPr>
+        <w:t>enthalten.</w:t>
+      </w:r>
     </w:p>
     <w:p>
       <w:pPr>
@@ -8450,31 +9010,41 @@
         <w:spacing w:after="0" w:line="240" w:lineRule="auto"/>
         <w:rPr>
           <w:rFonts w:ascii="Arial Narrow" w:hAnsi="Arial Narrow"/>
-          <w:lang w:val="en-US"/>
-        </w:rPr>
-      </w:pPr>
-      <w:r>
-        <w:rPr>
-          <w:rFonts w:ascii="Arial Narrow" w:hAnsi="Arial Narrow"/>
-          <w:lang w:val="en-US"/>
-        </w:rPr>
-        <w:t xml:space="preserve">- Bandwidth at automatic detection is no longer reduced by 3 </w:t>
-      </w:r>
-      <w:proofErr w:type="spellStart"/>
-      <w:r>
-        <w:rPr>
-          <w:rFonts w:ascii="Arial Narrow" w:hAnsi="Arial Narrow"/>
-          <w:lang w:val="en-US"/>
-        </w:rPr>
-        <w:t>KHz</w:t>
-      </w:r>
-      <w:proofErr w:type="spellEnd"/>
-      <w:r>
-        <w:rPr>
-          <w:rFonts w:ascii="Arial Narrow" w:hAnsi="Arial Narrow"/>
-          <w:lang w:val="en-US"/>
-        </w:rPr>
-        <w:t xml:space="preserve"> if &gt; 9 KHz. </w:t>
+        </w:rPr>
+      </w:pPr>
+      <w:r>
+        <w:rPr>
+          <w:rFonts w:ascii="Arial Narrow" w:hAnsi="Arial Narrow"/>
+        </w:rPr>
+        <w:t xml:space="preserve">CPU Nutzung von </w:t>
+      </w:r>
+      <w:proofErr w:type="spellStart"/>
+      <w:r>
+        <w:rPr>
+          <w:rFonts w:ascii="Arial Narrow" w:hAnsi="Arial Narrow"/>
+        </w:rPr>
+        <w:t>sdrtst</w:t>
+      </w:r>
+      <w:proofErr w:type="spellEnd"/>
+      <w:r>
+        <w:rPr>
+          <w:rFonts w:ascii="Arial Narrow" w:hAnsi="Arial Narrow"/>
+        </w:rPr>
+        <w:t xml:space="preserve"> (Command: </w:t>
+      </w:r>
+      <w:proofErr w:type="gramStart"/>
+      <w:r>
+        <w:rPr>
+          <w:rFonts w:ascii="Arial Narrow" w:hAnsi="Arial Narrow"/>
+        </w:rPr>
+        <w:t>top )</w:t>
+      </w:r>
+      <w:proofErr w:type="gramEnd"/>
+      <w:r>
+        <w:rPr>
+          <w:rFonts w:ascii="Arial Narrow" w:hAnsi="Arial Narrow"/>
+        </w:rPr>
+        <w:t xml:space="preserve"> liegt im weit zweistelligen Bereich</w:t>
       </w:r>
     </w:p>
     <w:p>
@@ -8485,9 +9055,42 @@
         <w:spacing w:after="0" w:line="240" w:lineRule="auto"/>
         <w:rPr>
           <w:rFonts w:ascii="Arial Narrow" w:hAnsi="Arial Narrow"/>
-          <w:lang w:val="en-US"/>
-        </w:rPr>
-      </w:pPr>
+        </w:rPr>
+      </w:pPr>
+      <w:r>
+        <w:rPr>
+          <w:rFonts w:ascii="Arial Narrow" w:hAnsi="Arial Narrow"/>
+        </w:rPr>
+        <w:t xml:space="preserve">Im Editor die sdrcfg.txt mit verschiedenen </w:t>
+      </w:r>
+      <w:proofErr w:type="spellStart"/>
+      <w:r>
+        <w:rPr>
+          <w:rFonts w:ascii="Arial Narrow" w:hAnsi="Arial Narrow"/>
+        </w:rPr>
+        <w:t>Squelchwerten</w:t>
+      </w:r>
+      <w:proofErr w:type="spellEnd"/>
+      <w:r>
+        <w:rPr>
+          <w:rFonts w:ascii="Arial Narrow" w:hAnsi="Arial Narrow"/>
+        </w:rPr>
+        <w:t xml:space="preserve"> speichern und immer wieder die </w:t>
+      </w:r>
+      <w:proofErr w:type="gramStart"/>
+      <w:r>
+        <w:rPr>
+          <w:rFonts w:ascii="Arial Narrow" w:hAnsi="Arial Narrow"/>
+        </w:rPr>
+        <w:t>CPU Nutzung</w:t>
+      </w:r>
+      <w:proofErr w:type="gramEnd"/>
+      <w:r>
+        <w:rPr>
+          <w:rFonts w:ascii="Arial Narrow" w:hAnsi="Arial Narrow"/>
+        </w:rPr>
+        <w:t xml:space="preserve"> prüfen.</w:t>
+      </w:r>
     </w:p>
     <w:p>
       <w:pPr>
@@ -8497,31 +9100,13 @@
         <w:spacing w:after="0" w:line="240" w:lineRule="auto"/>
         <w:rPr>
           <w:rFonts w:ascii="Arial Narrow" w:hAnsi="Arial Narrow"/>
-          <w:lang w:val="en-US"/>
-        </w:rPr>
-      </w:pPr>
-      <w:r>
-        <w:rPr>
-          <w:rFonts w:ascii="Arial Narrow" w:hAnsi="Arial Narrow"/>
-          <w:lang w:val="en-US"/>
-        </w:rPr>
-        <w:t xml:space="preserve">- NEW: Reduction of bandwidth to 30 </w:t>
-      </w:r>
-      <w:proofErr w:type="spellStart"/>
-      <w:r>
-        <w:rPr>
-          <w:rFonts w:ascii="Arial Narrow" w:hAnsi="Arial Narrow"/>
-          <w:lang w:val="en-US"/>
-        </w:rPr>
-        <w:t>KHz</w:t>
-      </w:r>
-      <w:proofErr w:type="spellEnd"/>
-      <w:r>
-        <w:rPr>
-          <w:rFonts w:ascii="Arial Narrow" w:hAnsi="Arial Narrow"/>
-          <w:lang w:val="en-US"/>
-        </w:rPr>
-        <w:t xml:space="preserve"> only if wider than 30 KHz.</w:t>
+        </w:rPr>
+      </w:pPr>
+      <w:r>
+        <w:rPr>
+          <w:rFonts w:ascii="Arial Narrow" w:hAnsi="Arial Narrow"/>
+        </w:rPr>
+        <w:t xml:space="preserve">Sobald der Wert stark abfällt, habt ihr einen guten Wert gefunden. </w:t>
       </w:r>
     </w:p>
     <w:p>
@@ -8532,9 +9117,48 @@
         <w:spacing w:after="0" w:line="240" w:lineRule="auto"/>
         <w:rPr>
           <w:rFonts w:ascii="Arial Narrow" w:hAnsi="Arial Narrow"/>
-          <w:lang w:val="en-US"/>
-        </w:rPr>
-      </w:pPr>
+        </w:rPr>
+      </w:pPr>
+      <w:r>
+        <w:rPr>
+          <w:rFonts w:ascii="Arial Narrow" w:hAnsi="Arial Narrow"/>
+        </w:rPr>
+        <w:drawing>
+          <wp:inline distT="0" distB="0" distL="0" distR="0" wp14:anchorId="4FD6EEF1" wp14:editId="03997496">
+            <wp:extent cx="3829584" cy="971686"/>
+            <wp:effectExtent l="0" t="0" r="0" b="0"/>
+            <wp:docPr id="1" name="Grafik 1"/>
+            <wp:cNvGraphicFramePr>
+              <a:graphicFrameLocks xmlns:a="http://schemas.openxmlformats.org/drawingml/2006/main" noChangeAspect="1"/>
+            </wp:cNvGraphicFramePr>
+            <a:graphic xmlns:a="http://schemas.openxmlformats.org/drawingml/2006/main">
+              <a:graphicData uri="http://schemas.openxmlformats.org/drawingml/2006/picture">
+                <pic:pic xmlns:pic="http://schemas.openxmlformats.org/drawingml/2006/picture">
+                  <pic:nvPicPr>
+                    <pic:cNvPr id="1" name=""/>
+                    <pic:cNvPicPr/>
+                  </pic:nvPicPr>
+                  <pic:blipFill>
+                    <a:blip r:embed="rId7"/>
+                    <a:stretch>
+                      <a:fillRect/>
+                    </a:stretch>
+                  </pic:blipFill>
+                  <pic:spPr>
+                    <a:xfrm>
+                      <a:off x="0" y="0"/>
+                      <a:ext cx="3829584" cy="971686"/>
+                    </a:xfrm>
+                    <a:prstGeom prst="rect">
+                      <a:avLst/>
+                    </a:prstGeom>
+                  </pic:spPr>
+                </pic:pic>
+              </a:graphicData>
+            </a:graphic>
+          </wp:inline>
+        </w:drawing>
+      </w:r>
     </w:p>
     <w:p>
       <w:pPr>
@@ -8544,16 +9168,8 @@
         <w:spacing w:after="0" w:line="240" w:lineRule="auto"/>
         <w:rPr>
           <w:rFonts w:ascii="Arial Narrow" w:hAnsi="Arial Narrow"/>
-          <w:lang w:val="en-US"/>
-        </w:rPr>
-      </w:pPr>
-      <w:r>
-        <w:rPr>
-          <w:rFonts w:ascii="Arial Narrow" w:hAnsi="Arial Narrow"/>
-          <w:lang w:val="en-US"/>
-        </w:rPr>
-        <w:t>- Whitelist: Bandwidth is included in the output (also overwrites automatically detected width)</w:t>
-      </w:r>
+        </w:rPr>
+      </w:pPr>
     </w:p>
     <w:p>
       <w:pPr>
@@ -8578,29 +9194,6 @@
           <w:lang w:val="en-US"/>
         </w:rPr>
       </w:pPr>
-      <w:r>
-        <w:rPr>
-          <w:rFonts w:ascii="Arial Narrow" w:hAnsi="Arial Narrow"/>
-          <w:lang w:val="en-US"/>
-        </w:rPr>
-        <w:t xml:space="preserve">- Signal width &gt; 12 </w:t>
-      </w:r>
-      <w:proofErr w:type="spellStart"/>
-      <w:r>
-        <w:rPr>
-          <w:rFonts w:ascii="Arial Narrow" w:hAnsi="Arial Narrow"/>
-          <w:lang w:val="en-US"/>
-        </w:rPr>
-        <w:t>KHz</w:t>
-      </w:r>
-      <w:proofErr w:type="spellEnd"/>
-      <w:r>
-        <w:rPr>
-          <w:rFonts w:ascii="Arial Narrow" w:hAnsi="Arial Narrow"/>
-          <w:lang w:val="en-US"/>
-        </w:rPr>
-        <w:t>, then AFC is set to 0.</w:t>
-      </w:r>
     </w:p>
     <w:p>
       <w:pPr>
@@ -8613,6 +9206,29 @@
           <w:lang w:val="en-US"/>
         </w:rPr>
       </w:pPr>
+      <w:r>
+        <w:rPr>
+          <w:rFonts w:ascii="Arial Narrow" w:hAnsi="Arial Narrow"/>
+          <w:lang w:val="en-US"/>
+        </w:rPr>
+        <w:t xml:space="preserve">---------------------------- history </w:t>
+      </w:r>
+      <w:proofErr w:type="spellStart"/>
+      <w:r>
+        <w:rPr>
+          <w:rFonts w:ascii="Arial Narrow" w:hAnsi="Arial Narrow"/>
+          <w:lang w:val="en-US"/>
+        </w:rPr>
+        <w:t>english</w:t>
+      </w:r>
+      <w:proofErr w:type="spellEnd"/>
+      <w:r>
+        <w:rPr>
+          <w:rFonts w:ascii="Arial Narrow" w:hAnsi="Arial Narrow"/>
+          <w:lang w:val="en-US"/>
+        </w:rPr>
+        <w:t xml:space="preserve"> --------------------------</w:t>
+      </w:r>
     </w:p>
     <w:p>
       <w:pPr>
@@ -8637,8 +9253,841 @@
           <w:lang w:val="en-US"/>
         </w:rPr>
       </w:pPr>
-      <w:bookmarkStart w:id="0" w:name="_GoBack"/>
-      <w:bookmarkEnd w:id="0"/>
+      <w:r>
+        <w:rPr>
+          <w:rFonts w:ascii="Arial Narrow" w:hAnsi="Arial Narrow"/>
+          <w:lang w:val="en-US"/>
+        </w:rPr>
+        <w:t xml:space="preserve">copy to </w:t>
+      </w:r>
+      <w:proofErr w:type="spellStart"/>
+      <w:r>
+        <w:rPr>
+          <w:rFonts w:ascii="Arial Narrow" w:hAnsi="Arial Narrow"/>
+          <w:lang w:val="en-US"/>
+        </w:rPr>
+        <w:t>dxlAPRS</w:t>
+      </w:r>
+      <w:proofErr w:type="spellEnd"/>
+      <w:r>
+        <w:rPr>
+          <w:rFonts w:ascii="Arial Narrow" w:hAnsi="Arial Narrow"/>
+          <w:lang w:val="en-US"/>
+        </w:rPr>
+        <w:t>/</w:t>
+      </w:r>
+      <w:proofErr w:type="spellStart"/>
+      <w:r>
+        <w:rPr>
+          <w:rFonts w:ascii="Arial Narrow" w:hAnsi="Arial Narrow"/>
+          <w:lang w:val="en-US"/>
+        </w:rPr>
+        <w:t>src</w:t>
+      </w:r>
+      <w:proofErr w:type="spellEnd"/>
+    </w:p>
+    <w:p>
+      <w:pPr>
+        <w:tabs>
+          <w:tab w:val="left" w:pos="426"/>
+        </w:tabs>
+        <w:spacing w:after="0" w:line="240" w:lineRule="auto"/>
+        <w:rPr>
+          <w:rFonts w:ascii="Arial Narrow" w:hAnsi="Arial Narrow"/>
+          <w:lang w:val="en-US"/>
+        </w:rPr>
+      </w:pPr>
+      <w:r>
+        <w:rPr>
+          <w:rFonts w:ascii="Arial Narrow" w:hAnsi="Arial Narrow"/>
+          <w:lang w:val="en-US"/>
+        </w:rPr>
+        <w:t>compile with:</w:t>
+      </w:r>
+    </w:p>
+    <w:p>
+      <w:pPr>
+        <w:tabs>
+          <w:tab w:val="left" w:pos="426"/>
+        </w:tabs>
+        <w:spacing w:after="0" w:line="240" w:lineRule="auto"/>
+        <w:rPr>
+          <w:rFonts w:ascii="Arial Narrow" w:hAnsi="Arial Narrow"/>
+          <w:lang w:val="en-US"/>
+        </w:rPr>
+      </w:pPr>
+      <w:proofErr w:type="spellStart"/>
+      <w:r>
+        <w:rPr>
+          <w:rFonts w:ascii="Arial Narrow" w:hAnsi="Arial Narrow"/>
+          <w:lang w:val="en-US"/>
+        </w:rPr>
+        <w:t>gcc</w:t>
+      </w:r>
+      <w:proofErr w:type="spellEnd"/>
+      <w:r>
+        <w:rPr>
+          <w:rFonts w:ascii="Arial Narrow" w:hAnsi="Arial Narrow"/>
+          <w:lang w:val="en-US"/>
+        </w:rPr>
+        <w:t xml:space="preserve"> -o </w:t>
+      </w:r>
+      <w:proofErr w:type="spellStart"/>
+      <w:r>
+        <w:rPr>
+          <w:rFonts w:ascii="Arial Narrow" w:hAnsi="Arial Narrow"/>
+          <w:lang w:val="en-US"/>
+        </w:rPr>
+        <w:t>scannerlist</w:t>
+      </w:r>
+      <w:proofErr w:type="spellEnd"/>
+      <w:r>
+        <w:rPr>
+          <w:rFonts w:ascii="Arial Narrow" w:hAnsi="Arial Narrow"/>
+          <w:lang w:val="en-US"/>
+        </w:rPr>
+        <w:t xml:space="preserve"> </w:t>
+      </w:r>
+      <w:proofErr w:type="spellStart"/>
+      <w:r>
+        <w:rPr>
+          <w:rFonts w:ascii="Arial Narrow" w:hAnsi="Arial Narrow"/>
+          <w:lang w:val="en-US"/>
+        </w:rPr>
+        <w:t>scannerlist.c</w:t>
+      </w:r>
+      <w:proofErr w:type="spellEnd"/>
+      <w:r>
+        <w:rPr>
+          <w:rFonts w:ascii="Arial Narrow" w:hAnsi="Arial Narrow"/>
+          <w:lang w:val="en-US"/>
+        </w:rPr>
+        <w:t xml:space="preserve"> -</w:t>
+      </w:r>
+      <w:proofErr w:type="spellStart"/>
+      <w:r>
+        <w:rPr>
+          <w:rFonts w:ascii="Arial Narrow" w:hAnsi="Arial Narrow"/>
+          <w:lang w:val="en-US"/>
+        </w:rPr>
+        <w:t>lm</w:t>
+      </w:r>
+      <w:proofErr w:type="spellEnd"/>
+    </w:p>
+    <w:p>
+      <w:pPr>
+        <w:tabs>
+          <w:tab w:val="left" w:pos="426"/>
+        </w:tabs>
+        <w:spacing w:after="0" w:line="240" w:lineRule="auto"/>
+        <w:rPr>
+          <w:rFonts w:ascii="Arial Narrow" w:hAnsi="Arial Narrow"/>
+          <w:lang w:val="en-US"/>
+        </w:rPr>
+      </w:pPr>
+    </w:p>
+    <w:p>
+      <w:pPr>
+        <w:tabs>
+          <w:tab w:val="left" w:pos="426"/>
+        </w:tabs>
+        <w:spacing w:after="0" w:line="240" w:lineRule="auto"/>
+        <w:rPr>
+          <w:rFonts w:ascii="Arial Narrow" w:hAnsi="Arial Narrow"/>
+          <w:lang w:val="en-US"/>
+        </w:rPr>
+      </w:pPr>
+      <w:r>
+        <w:rPr>
+          <w:rFonts w:ascii="Arial Narrow" w:hAnsi="Arial Narrow"/>
+          <w:lang w:val="en-US"/>
+        </w:rPr>
+        <w:t>Params: no change</w:t>
+      </w:r>
+    </w:p>
+    <w:p>
+      <w:pPr>
+        <w:tabs>
+          <w:tab w:val="left" w:pos="426"/>
+        </w:tabs>
+        <w:spacing w:after="0" w:line="240" w:lineRule="auto"/>
+        <w:rPr>
+          <w:rFonts w:ascii="Arial Narrow" w:hAnsi="Arial Narrow"/>
+          <w:lang w:val="en-US"/>
+        </w:rPr>
+      </w:pPr>
+    </w:p>
+    <w:p>
+      <w:pPr>
+        <w:tabs>
+          <w:tab w:val="left" w:pos="426"/>
+        </w:tabs>
+        <w:spacing w:after="0" w:line="240" w:lineRule="auto"/>
+        <w:rPr>
+          <w:rFonts w:ascii="Arial Narrow" w:hAnsi="Arial Narrow"/>
+          <w:lang w:val="en-US"/>
+        </w:rPr>
+      </w:pPr>
+      <w:r>
+        <w:rPr>
+          <w:rFonts w:ascii="Arial Narrow" w:hAnsi="Arial Narrow"/>
+          <w:lang w:val="en-US"/>
+        </w:rPr>
+        <w:t>version 1.01 / 04.01.2018 / the following internal changes:</w:t>
+      </w:r>
+    </w:p>
+    <w:p>
+      <w:pPr>
+        <w:tabs>
+          <w:tab w:val="left" w:pos="426"/>
+        </w:tabs>
+        <w:spacing w:after="0" w:line="240" w:lineRule="auto"/>
+        <w:rPr>
+          <w:rFonts w:ascii="Arial Narrow" w:hAnsi="Arial Narrow"/>
+          <w:lang w:val="en-US"/>
+        </w:rPr>
+      </w:pPr>
+    </w:p>
+    <w:p>
+      <w:pPr>
+        <w:tabs>
+          <w:tab w:val="left" w:pos="426"/>
+        </w:tabs>
+        <w:spacing w:after="0" w:line="240" w:lineRule="auto"/>
+        <w:rPr>
+          <w:rFonts w:ascii="Arial Narrow" w:hAnsi="Arial Narrow"/>
+          <w:lang w:val="en-US"/>
+        </w:rPr>
+      </w:pPr>
+      <w:r>
+        <w:rPr>
+          <w:rFonts w:ascii="Arial Narrow" w:hAnsi="Arial Narrow"/>
+          <w:lang w:val="en-US"/>
+        </w:rPr>
+        <w:t xml:space="preserve">- Increased scanning distance between signals from 3 to 4 </w:t>
+      </w:r>
+      <w:proofErr w:type="spellStart"/>
+      <w:r>
+        <w:rPr>
+          <w:rFonts w:ascii="Arial Narrow" w:hAnsi="Arial Narrow"/>
+          <w:lang w:val="en-US"/>
+        </w:rPr>
+        <w:t>KHz</w:t>
+      </w:r>
+      <w:proofErr w:type="spellEnd"/>
+      <w:r>
+        <w:rPr>
+          <w:rFonts w:ascii="Arial Narrow" w:hAnsi="Arial Narrow"/>
+          <w:lang w:val="en-US"/>
+        </w:rPr>
+        <w:t xml:space="preserve"> before assuming this is a new signal (M10)</w:t>
+      </w:r>
+    </w:p>
+    <w:p>
+      <w:pPr>
+        <w:tabs>
+          <w:tab w:val="left" w:pos="426"/>
+        </w:tabs>
+        <w:spacing w:after="0" w:line="240" w:lineRule="auto"/>
+        <w:rPr>
+          <w:rFonts w:ascii="Arial Narrow" w:hAnsi="Arial Narrow"/>
+          <w:lang w:val="en-US"/>
+        </w:rPr>
+      </w:pPr>
+    </w:p>
+    <w:p>
+      <w:pPr>
+        <w:tabs>
+          <w:tab w:val="left" w:pos="426"/>
+        </w:tabs>
+        <w:spacing w:after="0" w:line="240" w:lineRule="auto"/>
+        <w:rPr>
+          <w:rFonts w:ascii="Arial Narrow" w:hAnsi="Arial Narrow"/>
+          <w:lang w:val="en-US"/>
+        </w:rPr>
+      </w:pPr>
+      <w:r>
+        <w:rPr>
+          <w:rFonts w:ascii="Arial Narrow" w:hAnsi="Arial Narrow"/>
+          <w:lang w:val="en-US"/>
+        </w:rPr>
+        <w:t xml:space="preserve">- Bandwidth at automatic detection is no longer reduced by 3 </w:t>
+      </w:r>
+      <w:proofErr w:type="spellStart"/>
+      <w:r>
+        <w:rPr>
+          <w:rFonts w:ascii="Arial Narrow" w:hAnsi="Arial Narrow"/>
+          <w:lang w:val="en-US"/>
+        </w:rPr>
+        <w:t>KHz</w:t>
+      </w:r>
+      <w:proofErr w:type="spellEnd"/>
+      <w:r>
+        <w:rPr>
+          <w:rFonts w:ascii="Arial Narrow" w:hAnsi="Arial Narrow"/>
+          <w:lang w:val="en-US"/>
+        </w:rPr>
+        <w:t xml:space="preserve"> if &gt; 9 KHz. </w:t>
+      </w:r>
+    </w:p>
+    <w:p>
+      <w:pPr>
+        <w:tabs>
+          <w:tab w:val="left" w:pos="426"/>
+        </w:tabs>
+        <w:spacing w:after="0" w:line="240" w:lineRule="auto"/>
+        <w:rPr>
+          <w:rFonts w:ascii="Arial Narrow" w:hAnsi="Arial Narrow"/>
+          <w:lang w:val="en-US"/>
+        </w:rPr>
+      </w:pPr>
+    </w:p>
+    <w:p>
+      <w:pPr>
+        <w:tabs>
+          <w:tab w:val="left" w:pos="426"/>
+        </w:tabs>
+        <w:spacing w:after="0" w:line="240" w:lineRule="auto"/>
+        <w:rPr>
+          <w:rFonts w:ascii="Arial Narrow" w:hAnsi="Arial Narrow"/>
+          <w:lang w:val="en-US"/>
+        </w:rPr>
+      </w:pPr>
+      <w:r>
+        <w:rPr>
+          <w:rFonts w:ascii="Arial Narrow" w:hAnsi="Arial Narrow"/>
+          <w:lang w:val="en-US"/>
+        </w:rPr>
+        <w:t xml:space="preserve">- NEW: Reduction of bandwidth to 30 </w:t>
+      </w:r>
+      <w:proofErr w:type="spellStart"/>
+      <w:r>
+        <w:rPr>
+          <w:rFonts w:ascii="Arial Narrow" w:hAnsi="Arial Narrow"/>
+          <w:lang w:val="en-US"/>
+        </w:rPr>
+        <w:t>KHz</w:t>
+      </w:r>
+      <w:proofErr w:type="spellEnd"/>
+      <w:r>
+        <w:rPr>
+          <w:rFonts w:ascii="Arial Narrow" w:hAnsi="Arial Narrow"/>
+          <w:lang w:val="en-US"/>
+        </w:rPr>
+        <w:t xml:space="preserve"> only if wider than 30 KHz.</w:t>
+      </w:r>
+    </w:p>
+    <w:p>
+      <w:pPr>
+        <w:tabs>
+          <w:tab w:val="left" w:pos="426"/>
+        </w:tabs>
+        <w:spacing w:after="0" w:line="240" w:lineRule="auto"/>
+        <w:rPr>
+          <w:rFonts w:ascii="Arial Narrow" w:hAnsi="Arial Narrow"/>
+          <w:lang w:val="en-US"/>
+        </w:rPr>
+      </w:pPr>
+    </w:p>
+    <w:p>
+      <w:pPr>
+        <w:tabs>
+          <w:tab w:val="left" w:pos="426"/>
+        </w:tabs>
+        <w:spacing w:after="0" w:line="240" w:lineRule="auto"/>
+        <w:rPr>
+          <w:rFonts w:ascii="Arial Narrow" w:hAnsi="Arial Narrow"/>
+          <w:lang w:val="en-US"/>
+        </w:rPr>
+      </w:pPr>
+      <w:r>
+        <w:rPr>
+          <w:rFonts w:ascii="Arial Narrow" w:hAnsi="Arial Narrow"/>
+          <w:lang w:val="en-US"/>
+        </w:rPr>
+        <w:t>- Whitelist: Bandwidth is included in the output (also overwrites automatically detected width)</w:t>
+      </w:r>
+    </w:p>
+    <w:p>
+      <w:pPr>
+        <w:tabs>
+          <w:tab w:val="left" w:pos="426"/>
+        </w:tabs>
+        <w:spacing w:after="0" w:line="240" w:lineRule="auto"/>
+        <w:rPr>
+          <w:rFonts w:ascii="Arial Narrow" w:hAnsi="Arial Narrow"/>
+          <w:lang w:val="en-US"/>
+        </w:rPr>
+      </w:pPr>
+    </w:p>
+    <w:p>
+      <w:pPr>
+        <w:tabs>
+          <w:tab w:val="left" w:pos="426"/>
+        </w:tabs>
+        <w:spacing w:after="0" w:line="240" w:lineRule="auto"/>
+        <w:rPr>
+          <w:rFonts w:ascii="Arial Narrow" w:hAnsi="Arial Narrow"/>
+          <w:lang w:val="en-US"/>
+        </w:rPr>
+      </w:pPr>
+      <w:r>
+        <w:rPr>
+          <w:rFonts w:ascii="Arial Narrow" w:hAnsi="Arial Narrow"/>
+          <w:lang w:val="en-US"/>
+        </w:rPr>
+        <w:t xml:space="preserve">- Signal width &gt; 12 </w:t>
+      </w:r>
+      <w:proofErr w:type="spellStart"/>
+      <w:r>
+        <w:rPr>
+          <w:rFonts w:ascii="Arial Narrow" w:hAnsi="Arial Narrow"/>
+          <w:lang w:val="en-US"/>
+        </w:rPr>
+        <w:t>KHz</w:t>
+      </w:r>
+      <w:proofErr w:type="spellEnd"/>
+      <w:r>
+        <w:rPr>
+          <w:rFonts w:ascii="Arial Narrow" w:hAnsi="Arial Narrow"/>
+          <w:lang w:val="en-US"/>
+        </w:rPr>
+        <w:t>, then AFC is set to 0.</w:t>
+      </w:r>
+    </w:p>
+    <w:p>
+      <w:pPr>
+        <w:tabs>
+          <w:tab w:val="left" w:pos="426"/>
+        </w:tabs>
+        <w:spacing w:after="0" w:line="240" w:lineRule="auto"/>
+        <w:rPr>
+          <w:rFonts w:ascii="Arial Narrow" w:hAnsi="Arial Narrow"/>
+          <w:lang w:val="en-US"/>
+        </w:rPr>
+      </w:pPr>
+    </w:p>
+    <w:p>
+      <w:pPr>
+        <w:tabs>
+          <w:tab w:val="left" w:pos="426"/>
+        </w:tabs>
+        <w:spacing w:after="0" w:line="240" w:lineRule="auto"/>
+        <w:rPr>
+          <w:rFonts w:ascii="Arial Narrow" w:hAnsi="Arial Narrow"/>
+          <w:lang w:val="en-US"/>
+        </w:rPr>
+      </w:pPr>
+    </w:p>
+    <w:p>
+      <w:pPr>
+        <w:tabs>
+          <w:tab w:val="left" w:pos="426"/>
+        </w:tabs>
+        <w:spacing w:after="0" w:line="240" w:lineRule="auto"/>
+        <w:rPr>
+          <w:rFonts w:ascii="Arial Narrow" w:hAnsi="Arial Narrow"/>
+        </w:rPr>
+      </w:pPr>
+      <w:r>
+        <w:rPr>
+          <w:rFonts w:ascii="Arial Narrow" w:hAnsi="Arial Narrow"/>
+        </w:rPr>
+        <w:t xml:space="preserve">Version 1.2 </w:t>
+      </w:r>
+    </w:p>
+    <w:p>
+      <w:pPr>
+        <w:tabs>
+          <w:tab w:val="left" w:pos="426"/>
+        </w:tabs>
+        <w:spacing w:after="0" w:line="240" w:lineRule="auto"/>
+        <w:rPr>
+          <w:rFonts w:ascii="Arial Narrow" w:hAnsi="Arial Narrow"/>
+        </w:rPr>
+      </w:pPr>
+    </w:p>
+    <w:p>
+      <w:pPr>
+        <w:tabs>
+          <w:tab w:val="left" w:pos="426"/>
+        </w:tabs>
+        <w:spacing w:after="0" w:line="240" w:lineRule="auto"/>
+        <w:rPr>
+          <w:rFonts w:ascii="Arial Narrow" w:hAnsi="Arial Narrow"/>
+          <w:lang w:val="en-US"/>
+        </w:rPr>
+      </w:pPr>
+      <w:r>
+        <w:rPr>
+          <w:rFonts w:ascii="Arial Narrow" w:hAnsi="Arial Narrow"/>
+          <w:lang w:val="en-US"/>
+        </w:rPr>
+        <w:t>version 1.2 / 02.10.2020 /</w:t>
+      </w:r>
+    </w:p>
+    <w:p>
+      <w:pPr>
+        <w:tabs>
+          <w:tab w:val="left" w:pos="426"/>
+        </w:tabs>
+        <w:spacing w:after="0" w:line="240" w:lineRule="auto"/>
+        <w:rPr>
+          <w:rFonts w:ascii="Arial Narrow" w:hAnsi="Arial Narrow"/>
+          <w:lang w:val="en-US"/>
+        </w:rPr>
+      </w:pPr>
+    </w:p>
+    <w:p>
+      <w:pPr>
+        <w:tabs>
+          <w:tab w:val="left" w:pos="426"/>
+        </w:tabs>
+        <w:spacing w:after="0" w:line="240" w:lineRule="auto"/>
+        <w:rPr>
+          <w:rFonts w:ascii="Arial Narrow" w:hAnsi="Arial Narrow"/>
+          <w:lang w:val="en-US"/>
+        </w:rPr>
+      </w:pPr>
+      <w:r>
+        <w:rPr>
+          <w:rFonts w:ascii="Arial Narrow" w:hAnsi="Arial Narrow"/>
+          <w:lang w:val="en-US"/>
+        </w:rPr>
+        <w:t xml:space="preserve">New parameter: </w:t>
+      </w:r>
+    </w:p>
+    <w:p>
+      <w:pPr>
+        <w:tabs>
+          <w:tab w:val="left" w:pos="426"/>
+        </w:tabs>
+        <w:spacing w:after="0" w:line="240" w:lineRule="auto"/>
+        <w:rPr>
+          <w:rFonts w:ascii="Arial Narrow" w:hAnsi="Arial Narrow"/>
+          <w:lang w:val="en-US"/>
+        </w:rPr>
+      </w:pPr>
+      <w:r>
+        <w:rPr>
+          <w:rFonts w:ascii="Arial Narrow" w:hAnsi="Arial Narrow"/>
+          <w:lang w:val="en-US"/>
+        </w:rPr>
+        <w:t xml:space="preserve"> "-q </w:t>
+      </w:r>
+      <w:proofErr w:type="spellStart"/>
+      <w:r>
+        <w:rPr>
+          <w:rFonts w:ascii="Arial Narrow" w:hAnsi="Arial Narrow"/>
+          <w:lang w:val="en-US"/>
+        </w:rPr>
+        <w:t>nnn</w:t>
+      </w:r>
+      <w:proofErr w:type="spellEnd"/>
+      <w:r>
+        <w:rPr>
+          <w:rFonts w:ascii="Arial Narrow" w:hAnsi="Arial Narrow"/>
+          <w:lang w:val="en-US"/>
+        </w:rPr>
+        <w:t>" squelch value for the sdrcfg.txt (frequency list)</w:t>
+      </w:r>
+    </w:p>
+    <w:p>
+      <w:pPr>
+        <w:tabs>
+          <w:tab w:val="left" w:pos="426"/>
+        </w:tabs>
+        <w:spacing w:after="0" w:line="240" w:lineRule="auto"/>
+        <w:rPr>
+          <w:rFonts w:ascii="Arial Narrow" w:hAnsi="Arial Narrow"/>
+          <w:lang w:val="en-US"/>
+        </w:rPr>
+      </w:pPr>
+    </w:p>
+    <w:p>
+      <w:pPr>
+        <w:tabs>
+          <w:tab w:val="left" w:pos="426"/>
+        </w:tabs>
+        <w:spacing w:after="0" w:line="240" w:lineRule="auto"/>
+        <w:rPr>
+          <w:rFonts w:ascii="Arial Narrow" w:hAnsi="Arial Narrow"/>
+          <w:lang w:val="en-US"/>
+        </w:rPr>
+      </w:pPr>
+      <w:r>
+        <w:rPr>
+          <w:rFonts w:ascii="Arial Narrow" w:hAnsi="Arial Narrow"/>
+          <w:lang w:val="en-US"/>
+        </w:rPr>
+        <w:t>Default: 0 (parameter not set)</w:t>
+      </w:r>
+    </w:p>
+    <w:p>
+      <w:pPr>
+        <w:tabs>
+          <w:tab w:val="left" w:pos="426"/>
+        </w:tabs>
+        <w:spacing w:after="0" w:line="240" w:lineRule="auto"/>
+        <w:rPr>
+          <w:rFonts w:ascii="Arial Narrow" w:hAnsi="Arial Narrow"/>
+          <w:lang w:val="en-US"/>
+        </w:rPr>
+      </w:pPr>
+      <w:r>
+        <w:rPr>
+          <w:rFonts w:ascii="Arial Narrow" w:hAnsi="Arial Narrow"/>
+          <w:lang w:val="en-US"/>
+        </w:rPr>
+        <w:t>Squelch slightly closed: 90</w:t>
+      </w:r>
+    </w:p>
+    <w:p>
+      <w:pPr>
+        <w:tabs>
+          <w:tab w:val="left" w:pos="426"/>
+        </w:tabs>
+        <w:spacing w:after="0" w:line="240" w:lineRule="auto"/>
+        <w:rPr>
+          <w:rFonts w:ascii="Arial Narrow" w:hAnsi="Arial Narrow"/>
+          <w:lang w:val="en-US"/>
+        </w:rPr>
+      </w:pPr>
+      <w:r>
+        <w:rPr>
+          <w:rFonts w:ascii="Arial Narrow" w:hAnsi="Arial Narrow"/>
+          <w:lang w:val="en-US"/>
+        </w:rPr>
+        <w:t>Closed more and more in steps</w:t>
+      </w:r>
+      <w:r>
+        <w:rPr>
+          <w:rFonts w:ascii="Arial Narrow" w:hAnsi="Arial Narrow"/>
+          <w:lang w:val="en-US"/>
+        </w:rPr>
+        <w:t xml:space="preserve"> of 10 counters</w:t>
+      </w:r>
+    </w:p>
+    <w:p>
+      <w:pPr>
+        <w:tabs>
+          <w:tab w:val="left" w:pos="426"/>
+        </w:tabs>
+        <w:spacing w:after="0" w:line="240" w:lineRule="auto"/>
+        <w:rPr>
+          <w:rFonts w:ascii="Arial Narrow" w:hAnsi="Arial Narrow"/>
+          <w:lang w:val="en-US"/>
+        </w:rPr>
+      </w:pPr>
+      <w:r>
+        <w:rPr>
+          <w:rFonts w:ascii="Arial Narrow" w:hAnsi="Arial Narrow"/>
+          <w:lang w:val="en-US"/>
+        </w:rPr>
+        <w:t>Recommended: 90/80 by trying to find the optimum.</w:t>
+      </w:r>
+    </w:p>
+    <w:p>
+      <w:pPr>
+        <w:tabs>
+          <w:tab w:val="left" w:pos="426"/>
+        </w:tabs>
+        <w:spacing w:after="0" w:line="240" w:lineRule="auto"/>
+        <w:rPr>
+          <w:rFonts w:ascii="Arial Narrow" w:hAnsi="Arial Narrow"/>
+          <w:lang w:val="en-US"/>
+        </w:rPr>
+      </w:pPr>
+      <w:r>
+        <w:rPr>
+          <w:rFonts w:ascii="Arial Narrow" w:hAnsi="Arial Narrow"/>
+          <w:lang w:val="en-US"/>
+        </w:rPr>
+        <w:t xml:space="preserve">Test: </w:t>
+      </w:r>
+      <w:proofErr w:type="spellStart"/>
+      <w:r>
+        <w:rPr>
+          <w:rFonts w:ascii="Arial Narrow" w:hAnsi="Arial Narrow"/>
+          <w:lang w:val="en-US"/>
+        </w:rPr>
+        <w:t>sdrtst</w:t>
+      </w:r>
+      <w:proofErr w:type="spellEnd"/>
+      <w:r>
+        <w:rPr>
+          <w:rFonts w:ascii="Arial Narrow" w:hAnsi="Arial Narrow"/>
+          <w:lang w:val="en-US"/>
+        </w:rPr>
+        <w:t xml:space="preserve"> should run and a sdrcfg.txt contain</w:t>
+      </w:r>
+      <w:r>
+        <w:rPr>
+          <w:rFonts w:ascii="Arial Narrow" w:hAnsi="Arial Narrow"/>
+          <w:lang w:val="en-US"/>
+        </w:rPr>
+        <w:t>s</w:t>
+      </w:r>
+      <w:r>
+        <w:rPr>
+          <w:rFonts w:ascii="Arial Narrow" w:hAnsi="Arial Narrow"/>
+          <w:lang w:val="en-US"/>
+        </w:rPr>
+        <w:t xml:space="preserve"> some entries 3-4.</w:t>
+      </w:r>
+    </w:p>
+    <w:p>
+      <w:pPr>
+        <w:tabs>
+          <w:tab w:val="left" w:pos="426"/>
+        </w:tabs>
+        <w:spacing w:after="0" w:line="240" w:lineRule="auto"/>
+        <w:rPr>
+          <w:rFonts w:ascii="Arial Narrow" w:hAnsi="Arial Narrow"/>
+          <w:lang w:val="en-US"/>
+        </w:rPr>
+      </w:pPr>
+      <w:r>
+        <w:rPr>
+          <w:rFonts w:ascii="Arial Narrow" w:hAnsi="Arial Narrow"/>
+          <w:lang w:val="en-US"/>
+        </w:rPr>
+        <w:t xml:space="preserve">CPU usage of </w:t>
+      </w:r>
+      <w:proofErr w:type="spellStart"/>
+      <w:r>
+        <w:rPr>
+          <w:rFonts w:ascii="Arial Narrow" w:hAnsi="Arial Narrow"/>
+          <w:lang w:val="en-US"/>
+        </w:rPr>
+        <w:t>sdrtst</w:t>
+      </w:r>
+      <w:proofErr w:type="spellEnd"/>
+      <w:r>
+        <w:rPr>
+          <w:rFonts w:ascii="Arial Narrow" w:hAnsi="Arial Narrow"/>
+          <w:lang w:val="en-US"/>
+        </w:rPr>
+        <w:t xml:space="preserve"> (Command: </w:t>
+      </w:r>
+      <w:proofErr w:type="gramStart"/>
+      <w:r>
+        <w:rPr>
+          <w:rFonts w:ascii="Arial Narrow" w:hAnsi="Arial Narrow"/>
+          <w:lang w:val="en-US"/>
+        </w:rPr>
+        <w:t>top )</w:t>
+      </w:r>
+      <w:proofErr w:type="gramEnd"/>
+      <w:r>
+        <w:rPr>
+          <w:rFonts w:ascii="Arial Narrow" w:hAnsi="Arial Narrow"/>
+          <w:lang w:val="en-US"/>
+        </w:rPr>
+        <w:t xml:space="preserve"> is in the two digit range</w:t>
+      </w:r>
+    </w:p>
+    <w:p>
+      <w:pPr>
+        <w:tabs>
+          <w:tab w:val="left" w:pos="426"/>
+        </w:tabs>
+        <w:spacing w:after="0" w:line="240" w:lineRule="auto"/>
+        <w:rPr>
+          <w:rFonts w:ascii="Arial Narrow" w:hAnsi="Arial Narrow"/>
+          <w:lang w:val="en-US"/>
+        </w:rPr>
+      </w:pPr>
+      <w:r>
+        <w:rPr>
+          <w:rFonts w:ascii="Arial Narrow" w:hAnsi="Arial Narrow"/>
+          <w:lang w:val="en-US"/>
+        </w:rPr>
+        <w:t>In the editor save the sdrcfg.txt with different squelch values and check the CPU usage again and again.</w:t>
+      </w:r>
+    </w:p>
+    <w:p>
+      <w:pPr>
+        <w:tabs>
+          <w:tab w:val="left" w:pos="426"/>
+        </w:tabs>
+        <w:spacing w:after="0" w:line="240" w:lineRule="auto"/>
+        <w:rPr>
+          <w:rFonts w:ascii="Arial Narrow" w:hAnsi="Arial Narrow"/>
+          <w:lang w:val="en-US"/>
+        </w:rPr>
+      </w:pPr>
+      <w:r>
+        <w:rPr>
+          <w:rFonts w:ascii="Arial Narrow" w:hAnsi="Arial Narrow"/>
+          <w:lang w:val="en-US"/>
+        </w:rPr>
+        <w:t xml:space="preserve">As soon as the value decreases strongly, you have found a good value. </w:t>
+      </w:r>
+      <w:r>
+        <w:rPr>
+          <w:rFonts w:ascii="Arial Narrow" w:hAnsi="Arial Narrow"/>
+        </w:rPr>
+        <w:drawing>
+          <wp:inline distT="0" distB="0" distL="0" distR="0" wp14:anchorId="09627D56" wp14:editId="226F0AF6">
+            <wp:extent cx="3829584" cy="971686"/>
+            <wp:effectExtent l="0" t="0" r="0" b="0"/>
+            <wp:docPr id="2" name="Grafik 2"/>
+            <wp:cNvGraphicFramePr>
+              <a:graphicFrameLocks xmlns:a="http://schemas.openxmlformats.org/drawingml/2006/main" noChangeAspect="1"/>
+            </wp:cNvGraphicFramePr>
+            <a:graphic xmlns:a="http://schemas.openxmlformats.org/drawingml/2006/main">
+              <a:graphicData uri="http://schemas.openxmlformats.org/drawingml/2006/picture">
+                <pic:pic xmlns:pic="http://schemas.openxmlformats.org/drawingml/2006/picture">
+                  <pic:nvPicPr>
+                    <pic:cNvPr id="1" name=""/>
+                    <pic:cNvPicPr/>
+                  </pic:nvPicPr>
+                  <pic:blipFill>
+                    <a:blip r:embed="rId7"/>
+                    <a:stretch>
+                      <a:fillRect/>
+                    </a:stretch>
+                  </pic:blipFill>
+                  <pic:spPr>
+                    <a:xfrm>
+                      <a:off x="0" y="0"/>
+                      <a:ext cx="3829584" cy="971686"/>
+                    </a:xfrm>
+                    <a:prstGeom prst="rect">
+                      <a:avLst/>
+                    </a:prstGeom>
+                  </pic:spPr>
+                </pic:pic>
+              </a:graphicData>
+            </a:graphic>
+          </wp:inline>
+        </w:drawing>
+      </w:r>
+    </w:p>
+    <w:p>
+      <w:pPr>
+        <w:tabs>
+          <w:tab w:val="left" w:pos="426"/>
+        </w:tabs>
+        <w:spacing w:after="0" w:line="240" w:lineRule="auto"/>
+        <w:rPr>
+          <w:rFonts w:ascii="Arial Narrow" w:hAnsi="Arial Narrow"/>
+          <w:lang w:val="en-US"/>
+        </w:rPr>
+      </w:pPr>
+    </w:p>
+    <w:p>
+      <w:pPr>
+        <w:tabs>
+          <w:tab w:val="left" w:pos="426"/>
+        </w:tabs>
+        <w:spacing w:after="0" w:line="240" w:lineRule="auto"/>
+        <w:rPr>
+          <w:rFonts w:ascii="Arial Narrow" w:hAnsi="Arial Narrow"/>
+          <w:lang w:val="en-US"/>
+        </w:rPr>
+      </w:pPr>
     </w:p>
     <w:p>
       <w:pPr>
@@ -8694,7 +10143,7 @@
 </file>
 
 <file path=word/numbering.xml><?xml version="1.0" encoding="utf-8"?>
-<w:numbering xmlns:wpc="http://schemas.microsoft.com/office/word/2010/wordprocessingCanvas" xmlns:cx="http://schemas.microsoft.com/office/drawing/2014/chartex" xmlns:cx1="http://schemas.microsoft.com/office/drawing/2015/9/8/chartex" xmlns:cx2="http://schemas.microsoft.com/office/drawing/2015/10/21/chartex" xmlns:cx3="http://schemas.microsoft.com/office/drawing/2016/5/9/chartex" xmlns:cx4="http://schemas.microsoft.com/office/drawing/2016/5/10/chartex" xmlns:cx5="http://schemas.microsoft.com/office/drawing/2016/5/11/chartex" xmlns:cx6="http://schemas.microsoft.com/office/drawing/2016/5/12/chartex" xmlns:cx7="http://schemas.microsoft.com/office/drawing/2016/5/13/chartex" xmlns:cx8="http://schemas.microsoft.com/office/drawing/2016/5/14/chartex" xmlns:mc="http://schemas.openxmlformats.org/markup-compatibility/2006" xmlns:aink="http://schemas.microsoft.com/office/drawing/2016/ink" xmlns:am3d="http://schemas.microsoft.com/office/drawing/2017/model3d" xmlns:o="urn:schemas-microsoft-com:office:office" xmlns:r="http://schemas.openxmlformats.org/officeDocument/2006/relationships" xmlns:m="http://schemas.openxmlformats.org/officeDocument/2006/math" xmlns:v="urn:schemas-microsoft-com:vml" xmlns:wp14="http://schemas.microsoft.com/office/word/2010/wordprocessingDrawing" xmlns:wp="http://schemas.openxmlformats.org/drawingml/2006/wordprocessingDrawing" xmlns:w10="urn:schemas-microsoft-com:office:word" xmlns:w="http://schemas.openxmlformats.org/wordprocessingml/2006/main" xmlns:w14="http://schemas.microsoft.com/office/word/2010/wordml" xmlns:w15="http://schemas.microsoft.com/office/word/2012/wordml" xmlns:w16cid="http://schemas.microsoft.com/office/word/2016/wordml/cid" xmlns:w16se="http://schemas.microsoft.com/office/word/2015/wordml/symex" xmlns:wpg="http://schemas.microsoft.com/office/word/2010/wordprocessingGroup" xmlns:wpi="http://schemas.microsoft.com/office/word/2010/wordprocessingInk" xmlns:wne="http://schemas.microsoft.com/office/word/2006/wordml" xmlns:wps="http://schemas.microsoft.com/office/word/2010/wordprocessingShape" mc:Ignorable="w14 w15 w16se w16cid wp14">
+<w:numbering xmlns:wpc="http://schemas.microsoft.com/office/word/2010/wordprocessingCanvas" xmlns:cx="http://schemas.microsoft.com/office/drawing/2014/chartex" xmlns:cx1="http://schemas.microsoft.com/office/drawing/2015/9/8/chartex" xmlns:cx2="http://schemas.microsoft.com/office/drawing/2015/10/21/chartex" xmlns:cx3="http://schemas.microsoft.com/office/drawing/2016/5/9/chartex" xmlns:cx4="http://schemas.microsoft.com/office/drawing/2016/5/10/chartex" xmlns:cx5="http://schemas.microsoft.com/office/drawing/2016/5/11/chartex" xmlns:cx6="http://schemas.microsoft.com/office/drawing/2016/5/12/chartex" xmlns:cx7="http://schemas.microsoft.com/office/drawing/2016/5/13/chartex" xmlns:cx8="http://schemas.microsoft.com/office/drawing/2016/5/14/chartex" xmlns:mc="http://schemas.openxmlformats.org/markup-compatibility/2006" xmlns:aink="http://schemas.microsoft.com/office/drawing/2016/ink" xmlns:am3d="http://schemas.microsoft.com/office/drawing/2017/model3d" xmlns:o="urn:schemas-microsoft-com:office:office" xmlns:r="http://schemas.openxmlformats.org/officeDocument/2006/relationships" xmlns:m="http://schemas.openxmlformats.org/officeDocument/2006/math" xmlns:v="urn:schemas-microsoft-com:vml" xmlns:wp14="http://schemas.microsoft.com/office/word/2010/wordprocessingDrawing" xmlns:wp="http://schemas.openxmlformats.org/drawingml/2006/wordprocessingDrawing" xmlns:w10="urn:schemas-microsoft-com:office:word" xmlns:w="http://schemas.openxmlformats.org/wordprocessingml/2006/main" xmlns:w14="http://schemas.microsoft.com/office/word/2010/wordml" xmlns:w15="http://schemas.microsoft.com/office/word/2012/wordml" xmlns:w16cex="http://schemas.microsoft.com/office/word/2018/wordml/cex" xmlns:w16cid="http://schemas.microsoft.com/office/word/2016/wordml/cid" xmlns:w16="http://schemas.microsoft.com/office/word/2018/wordml" xmlns:w16se="http://schemas.microsoft.com/office/word/2015/wordml/symex" xmlns:wpg="http://schemas.microsoft.com/office/word/2010/wordprocessingGroup" xmlns:wpi="http://schemas.microsoft.com/office/word/2010/wordprocessingInk" xmlns:wne="http://schemas.microsoft.com/office/word/2006/wordml" xmlns:wps="http://schemas.microsoft.com/office/word/2010/wordprocessingShape" mc:Ignorable="w14 w15 w16se w16cid w16 w16cex wp14">
   <w:abstractNum w:abstractNumId="0" w15:restartNumberingAfterBreak="0">
     <w:nsid w:val="FFFFFF89"/>
     <w:multiLevelType w:val="singleLevel"/>
@@ -8931,7 +10380,7 @@
 </file>
 
 <file path=word/styles.xml><?xml version="1.0" encoding="utf-8"?>
-<w:styles xmlns:mc="http://schemas.openxmlformats.org/markup-compatibility/2006" xmlns:r="http://schemas.openxmlformats.org/officeDocument/2006/relationships" xmlns:w="http://schemas.openxmlformats.org/wordprocessingml/2006/main" xmlns:w14="http://schemas.microsoft.com/office/word/2010/wordml" xmlns:w15="http://schemas.microsoft.com/office/word/2012/wordml" xmlns:w16cid="http://schemas.microsoft.com/office/word/2016/wordml/cid" xmlns:w16se="http://schemas.microsoft.com/office/word/2015/wordml/symex" mc:Ignorable="w14 w15 w16se w16cid">
+<w:styles xmlns:mc="http://schemas.openxmlformats.org/markup-compatibility/2006" xmlns:r="http://schemas.openxmlformats.org/officeDocument/2006/relationships" xmlns:w="http://schemas.openxmlformats.org/wordprocessingml/2006/main" xmlns:w14="http://schemas.microsoft.com/office/word/2010/wordml" xmlns:w15="http://schemas.microsoft.com/office/word/2012/wordml" xmlns:w16cex="http://schemas.microsoft.com/office/word/2018/wordml/cex" xmlns:w16cid="http://schemas.microsoft.com/office/word/2016/wordml/cid" xmlns:w16="http://schemas.microsoft.com/office/word/2018/wordml" xmlns:w16se="http://schemas.microsoft.com/office/word/2015/wordml/symex" mc:Ignorable="w14 w15 w16se w16cid w16 w16cex">
   <w:docDefaults>
     <w:rPrDefault>
       <w:rPr>
@@ -8947,7 +10396,7 @@
       </w:pPr>
     </w:pPrDefault>
   </w:docDefaults>
-  <w:latentStyles w:defLockedState="0" w:defUIPriority="99" w:defSemiHidden="0" w:defUnhideWhenUsed="0" w:defQFormat="0" w:count="375">
+  <w:latentStyles w:defLockedState="0" w:defUIPriority="99" w:defSemiHidden="0" w:defUnhideWhenUsed="0" w:defQFormat="0" w:count="376">
     <w:lsdException w:name="Normal" w:uiPriority="0" w:qFormat="1"/>
     <w:lsdException w:name="heading 1" w:uiPriority="9" w:qFormat="1"/>
     <w:lsdException w:name="heading 2" w:semiHidden="1" w:uiPriority="9" w:unhideWhenUsed="1" w:qFormat="1"/>
@@ -9320,6 +10769,7 @@
     <w:lsdException w:name="Smart Hyperlink" w:semiHidden="1" w:unhideWhenUsed="1"/>
     <w:lsdException w:name="Hashtag" w:semiHidden="1" w:unhideWhenUsed="1"/>
     <w:lsdException w:name="Unresolved Mention" w:semiHidden="1" w:unhideWhenUsed="1"/>
+    <w:lsdException w:name="Smart Link" w:semiHidden="1" w:unhideWhenUsed="1"/>
   </w:latentStyles>
   <w:style w:type="paragraph" w:default="1" w:styleId="Standard">
     <w:name w:val="Normal"/>

</xml_diff>